<commit_message>
Würfel in den Gamescreen eingebunden
Würfel würfelt, wenn darauf geklickt wird und der Schummelwürfel zeigt
die möglichen Auswahlmöglichkeiten - Er verdeckt aber noch nicht, wenn
nochmal draufgeklickt wird.
</commit_message>
<xml_diff>
--- a/Projektmappe0305.docx
+++ b/Projektmappe0305.docx
@@ -1,6 +1,6 @@
 
 <file path=word/document.xml><?xml version="1.0" encoding="utf-8"?>
-<w:document xmlns:wpc="http://schemas.microsoft.com/office/word/2010/wordprocessingCanvas" xmlns:mo="http://schemas.microsoft.com/office/mac/office/2008/main" xmlns:mc="http://schemas.openxmlformats.org/markup-compatibility/2006" xmlns:mv="urn:schemas-microsoft-com:mac:vml" xmlns:o="urn:schemas-microsoft-com:office:office" xmlns:r="http://schemas.openxmlformats.org/officeDocument/2006/relationships" xmlns:m="http://schemas.openxmlformats.org/officeDocument/2006/math" xmlns:v="urn:schemas-microsoft-com:vml" xmlns:wp14="http://schemas.microsoft.com/office/word/2010/wordprocessingDrawing" xmlns:wp="http://schemas.openxmlformats.org/drawingml/2006/wordprocessingDrawing" xmlns:w10="urn:schemas-microsoft-com:office:word" xmlns:w="http://schemas.openxmlformats.org/wordprocessingml/2006/main" xmlns:w14="http://schemas.microsoft.com/office/word/2010/wordml" xmlns:w15="http://schemas.microsoft.com/office/word/2012/wordml" xmlns:wpg="http://schemas.microsoft.com/office/word/2010/wordprocessingGroup" xmlns:wpi="http://schemas.microsoft.com/office/word/2010/wordprocessingInk" xmlns:wne="http://schemas.microsoft.com/office/word/2006/wordml" xmlns:wps="http://schemas.microsoft.com/office/word/2010/wordprocessingShape" mc:Ignorable="w14 w15 wp14">
+<w:document xmlns:ve="http://schemas.openxmlformats.org/markup-compatibility/2006" xmlns:o="urn:schemas-microsoft-com:office:office" xmlns:r="http://schemas.openxmlformats.org/officeDocument/2006/relationships" xmlns:m="http://schemas.openxmlformats.org/officeDocument/2006/math" xmlns:v="urn:schemas-microsoft-com:vml" xmlns:wp="http://schemas.openxmlformats.org/drawingml/2006/wordprocessingDrawing" xmlns:w10="urn:schemas-microsoft-com:office:word" xmlns:w="http://schemas.openxmlformats.org/wordprocessingml/2006/main" xmlns:wne="http://schemas.microsoft.com/office/word/2006/wordml">
   <w:body>
     <w:p>
       <w:pPr>
@@ -25,10 +25,10 @@
           <w:noProof/>
           <w:color w:val="365F91" w:themeColor="accent1" w:themeShade="BF"/>
           <w:sz w:val="144"/>
-          <w:lang w:val="en-US"/>
+          <w:lang w:eastAsia="ja-JP"/>
         </w:rPr>
         <w:drawing>
-          <wp:anchor distT="0" distB="0" distL="114300" distR="114300" simplePos="0" relativeHeight="251658240" behindDoc="0" locked="0" layoutInCell="1" allowOverlap="1" wp14:anchorId="7FAD5708" wp14:editId="37F0D707">
+          <wp:anchor distT="0" distB="0" distL="114300" distR="114300" simplePos="0" relativeHeight="251658240" behindDoc="0" locked="0" layoutInCell="1" allowOverlap="1">
             <wp:simplePos x="0" y="0"/>
             <wp:positionH relativeFrom="column">
               <wp:posOffset>1518920</wp:posOffset>
@@ -56,7 +56,7 @@
                     <a:blip r:embed="rId6" cstate="print">
                       <a:extLst>
                         <a:ext uri="{28A0092B-C50C-407E-A947-70E740481C1C}">
-                          <a14:useLocalDpi xmlns:a14="http://schemas.microsoft.com/office/drawing/2010/main" val="0"/>
+                          <a14:useLocalDpi xmlns:a14="http://schemas.microsoft.com/office/drawing/2010/main" xmlns:wps="http://schemas.microsoft.com/office/word/2010/wordprocessingShape" xmlns:wpi="http://schemas.microsoft.com/office/word/2010/wordprocessingInk" xmlns:wpg="http://schemas.microsoft.com/office/word/2010/wordprocessingGroup" xmlns:w15="http://schemas.microsoft.com/office/word/2012/wordml" xmlns:w14="http://schemas.microsoft.com/office/word/2010/wordml" xmlns:w="http://schemas.openxmlformats.org/wordprocessingml/2006/main" xmlns:w10="urn:schemas-microsoft-com:office:word" xmlns:wp14="http://schemas.microsoft.com/office/word/2010/wordprocessingDrawing" xmlns:v="urn:schemas-microsoft-com:vml" xmlns:o="urn:schemas-microsoft-com:office:office" xmlns:mv="urn:schemas-microsoft-com:mac:vml" xmlns:mc="http://schemas.openxmlformats.org/markup-compatibility/2006" xmlns:mo="http://schemas.microsoft.com/office/mac/office/2008/main" xmlns:wpc="http://schemas.microsoft.com/office/word/2010/wordprocessingCanvas" xmlns="" val="0"/>
                         </a:ext>
                       </a:extLst>
                     </a:blip>
@@ -143,7 +143,7 @@
     </w:p>
     <w:p>
       <w:pPr>
-        <w:pStyle w:val="Heading2"/>
+        <w:pStyle w:val="berschrift2"/>
         <w:jc w:val="center"/>
       </w:pPr>
       <w:r>
@@ -158,7 +158,7 @@
     </w:p>
     <w:p>
       <w:pPr>
-        <w:pStyle w:val="Heading2"/>
+        <w:pStyle w:val="berschrift2"/>
         <w:jc w:val="center"/>
       </w:pPr>
       <w:r>
@@ -244,7 +244,7 @@
     </w:p>
     <w:p>
       <w:pPr>
-        <w:pStyle w:val="Heading1"/>
+        <w:pStyle w:val="berschrift1"/>
       </w:pPr>
       <w:r>
         <w:lastRenderedPageBreak/>
@@ -254,7 +254,7 @@
     <w:p/>
     <w:p>
       <w:pPr>
-        <w:pStyle w:val="Heading2"/>
+        <w:pStyle w:val="berschrift2"/>
         <w:rPr>
           <w:sz w:val="24"/>
         </w:rPr>
@@ -428,7 +428,7 @@
     </w:p>
     <w:p>
       <w:pPr>
-        <w:pStyle w:val="Heading2"/>
+        <w:pStyle w:val="berschrift2"/>
         <w:rPr>
           <w:sz w:val="24"/>
         </w:rPr>
@@ -524,7 +524,7 @@
     </w:p>
     <w:p>
       <w:pPr>
-        <w:pStyle w:val="Heading2"/>
+        <w:pStyle w:val="berschrift2"/>
         <w:rPr>
           <w:rFonts w:eastAsiaTheme="minorHAnsi"/>
         </w:rPr>
@@ -633,7 +633,7 @@
     </w:p>
     <w:p>
       <w:pPr>
-        <w:pStyle w:val="Heading2"/>
+        <w:pStyle w:val="berschrift2"/>
       </w:pPr>
       <w:r>
         <w:t>Do</w:t>
@@ -740,7 +740,7 @@
     </w:p>
     <w:p>
       <w:pPr>
-        <w:pStyle w:val="Heading1"/>
+        <w:pStyle w:val="berschrift1"/>
       </w:pPr>
       <w:r>
         <w:lastRenderedPageBreak/>
@@ -749,7 +749,7 @@
     </w:p>
     <w:p>
       <w:pPr>
-        <w:pStyle w:val="Heading2"/>
+        <w:pStyle w:val="berschrift2"/>
         <w:rPr>
           <w:u w:val="single"/>
         </w:rPr>
@@ -769,7 +769,7 @@
     </w:p>
     <w:p>
       <w:pPr>
-        <w:pStyle w:val="Heading2"/>
+        <w:pStyle w:val="berschrift2"/>
       </w:pPr>
       <w:r>
         <w:t>Mathias Jesse</w:t>
@@ -777,9 +777,9 @@
     </w:p>
     <w:tbl>
       <w:tblPr>
-        <w:tblStyle w:val="TableGrid"/>
+        <w:tblStyle w:val="Tabellengitternetz"/>
         <w:tblW w:w="0" w:type="auto"/>
-        <w:tblLook w:val="04A0" w:firstRow="1" w:lastRow="0" w:firstColumn="1" w:lastColumn="0" w:noHBand="0" w:noVBand="1"/>
+        <w:tblLook w:val="04A0"/>
       </w:tblPr>
       <w:tblGrid>
         <w:gridCol w:w="1517"/>
@@ -1042,7 +1042,7 @@
     </w:tbl>
     <w:p>
       <w:pPr>
-        <w:pStyle w:val="Heading2"/>
+        <w:pStyle w:val="berschrift2"/>
       </w:pPr>
       <w:r>
         <w:t>Daniel Leustik</w:t>
@@ -1050,9 +1050,9 @@
     </w:p>
     <w:tbl>
       <w:tblPr>
-        <w:tblStyle w:val="TableGrid"/>
+        <w:tblStyle w:val="Tabellengitternetz"/>
         <w:tblW w:w="0" w:type="auto"/>
-        <w:tblLook w:val="04A0" w:firstRow="1" w:lastRow="0" w:firstColumn="1" w:lastColumn="0" w:noHBand="0" w:noVBand="1"/>
+        <w:tblLook w:val="04A0"/>
       </w:tblPr>
       <w:tblGrid>
         <w:gridCol w:w="1517"/>
@@ -1321,7 +1321,7 @@
     </w:tbl>
     <w:p>
       <w:pPr>
-        <w:pStyle w:val="Heading2"/>
+        <w:pStyle w:val="berschrift2"/>
       </w:pPr>
       <w:r>
         <w:t>Daniel Leitner</w:t>
@@ -1329,9 +1329,9 @@
     </w:p>
     <w:tbl>
       <w:tblPr>
-        <w:tblStyle w:val="TableGrid"/>
+        <w:tblStyle w:val="Tabellengitternetz"/>
         <w:tblW w:w="0" w:type="auto"/>
-        <w:tblLook w:val="04A0" w:firstRow="1" w:lastRow="0" w:firstColumn="1" w:lastColumn="0" w:noHBand="0" w:noVBand="1"/>
+        <w:tblLook w:val="04A0"/>
       </w:tblPr>
       <w:tblGrid>
         <w:gridCol w:w="1517"/>
@@ -1668,7 +1668,7 @@
     </w:tbl>
     <w:p>
       <w:pPr>
-        <w:pStyle w:val="Heading2"/>
+        <w:pStyle w:val="berschrift2"/>
       </w:pPr>
       <w:r>
         <w:t>Friedemann Zindler</w:t>
@@ -1676,9 +1676,9 @@
     </w:p>
     <w:tbl>
       <w:tblPr>
-        <w:tblStyle w:val="TableGrid"/>
+        <w:tblStyle w:val="Tabellengitternetz"/>
         <w:tblW w:w="0" w:type="auto"/>
-        <w:tblLook w:val="04A0" w:firstRow="1" w:lastRow="0" w:firstColumn="1" w:lastColumn="0" w:noHBand="0" w:noVBand="1"/>
+        <w:tblLook w:val="04A0"/>
       </w:tblPr>
       <w:tblGrid>
         <w:gridCol w:w="1517"/>
@@ -1891,7 +1891,7 @@
     </w:tbl>
     <w:p>
       <w:pPr>
-        <w:pStyle w:val="Heading2"/>
+        <w:pStyle w:val="berschrift2"/>
       </w:pPr>
       <w:r>
         <w:t>Petra Tschinderle</w:t>
@@ -1899,9 +1899,9 @@
     </w:p>
     <w:tbl>
       <w:tblPr>
-        <w:tblStyle w:val="TableGrid"/>
+        <w:tblStyle w:val="Tabellengitternetz"/>
         <w:tblW w:w="0" w:type="auto"/>
-        <w:tblLook w:val="04A0" w:firstRow="1" w:lastRow="0" w:firstColumn="1" w:lastColumn="0" w:noHBand="0" w:noVBand="1"/>
+        <w:tblLook w:val="04A0"/>
       </w:tblPr>
       <w:tblGrid>
         <w:gridCol w:w="1517"/>
@@ -2246,7 +2246,7 @@
     </w:p>
     <w:p>
       <w:pPr>
-        <w:pStyle w:val="Heading2"/>
+        <w:pStyle w:val="berschrift2"/>
         <w:rPr>
           <w:u w:val="single"/>
         </w:rPr>
@@ -2261,7 +2261,7 @@
     </w:p>
     <w:p>
       <w:pPr>
-        <w:pStyle w:val="Heading2"/>
+        <w:pStyle w:val="berschrift2"/>
       </w:pPr>
       <w:r>
         <w:t>Mathias Jesse</w:t>
@@ -2269,9 +2269,9 @@
     </w:p>
     <w:tbl>
       <w:tblPr>
-        <w:tblStyle w:val="TableGrid"/>
+        <w:tblStyle w:val="Tabellengitternetz"/>
         <w:tblW w:w="0" w:type="auto"/>
-        <w:tblLook w:val="04A0" w:firstRow="1" w:lastRow="0" w:firstColumn="1" w:lastColumn="0" w:noHBand="0" w:noVBand="1"/>
+        <w:tblLook w:val="04A0"/>
       </w:tblPr>
       <w:tblGrid>
         <w:gridCol w:w="1518"/>
@@ -2786,7 +2786,7 @@
     </w:tbl>
     <w:p>
       <w:pPr>
-        <w:pStyle w:val="Heading2"/>
+        <w:pStyle w:val="berschrift2"/>
       </w:pPr>
       <w:r>
         <w:t>Daniel Leustik</w:t>
@@ -2794,9 +2794,9 @@
     </w:p>
     <w:tbl>
       <w:tblPr>
-        <w:tblStyle w:val="TableGrid"/>
+        <w:tblStyle w:val="Tabellengitternetz"/>
         <w:tblW w:w="0" w:type="auto"/>
-        <w:tblLook w:val="04A0" w:firstRow="1" w:lastRow="0" w:firstColumn="1" w:lastColumn="0" w:noHBand="0" w:noVBand="1"/>
+        <w:tblLook w:val="04A0"/>
       </w:tblPr>
       <w:tblGrid>
         <w:gridCol w:w="1518"/>
@@ -3397,7 +3397,7 @@
     </w:tbl>
     <w:p>
       <w:pPr>
-        <w:pStyle w:val="Heading2"/>
+        <w:pStyle w:val="berschrift2"/>
       </w:pPr>
       <w:r>
         <w:t>Daniel Leitner</w:t>
@@ -3405,9 +3405,9 @@
     </w:p>
     <w:tbl>
       <w:tblPr>
-        <w:tblStyle w:val="TableGrid"/>
+        <w:tblStyle w:val="Tabellengitternetz"/>
         <w:tblW w:w="0" w:type="auto"/>
-        <w:tblLook w:val="04A0" w:firstRow="1" w:lastRow="0" w:firstColumn="1" w:lastColumn="0" w:noHBand="0" w:noVBand="1"/>
+        <w:tblLook w:val="04A0"/>
       </w:tblPr>
       <w:tblGrid>
         <w:gridCol w:w="1518"/>
@@ -3860,7 +3860,7 @@
     </w:tbl>
     <w:p>
       <w:pPr>
-        <w:pStyle w:val="Heading2"/>
+        <w:pStyle w:val="berschrift2"/>
       </w:pPr>
       <w:r>
         <w:t>Friedemann Zindler</w:t>
@@ -3868,9 +3868,9 @@
     </w:p>
     <w:tbl>
       <w:tblPr>
-        <w:tblStyle w:val="TableGrid"/>
+        <w:tblStyle w:val="Tabellengitternetz"/>
         <w:tblW w:w="0" w:type="auto"/>
-        <w:tblLook w:val="04A0" w:firstRow="1" w:lastRow="0" w:firstColumn="1" w:lastColumn="0" w:noHBand="0" w:noVBand="1"/>
+        <w:tblLook w:val="04A0"/>
       </w:tblPr>
       <w:tblGrid>
         <w:gridCol w:w="1518"/>
@@ -4151,7 +4151,7 @@
     </w:tbl>
     <w:p>
       <w:pPr>
-        <w:pStyle w:val="Heading2"/>
+        <w:pStyle w:val="berschrift2"/>
       </w:pPr>
       <w:r>
         <w:t>Petra Tschinderle</w:t>
@@ -4159,9 +4159,9 @@
     </w:p>
     <w:tbl>
       <w:tblPr>
-        <w:tblStyle w:val="TableGrid"/>
+        <w:tblStyle w:val="Tabellengitternetz"/>
         <w:tblW w:w="0" w:type="auto"/>
-        <w:tblLook w:val="04A0" w:firstRow="1" w:lastRow="0" w:firstColumn="1" w:lastColumn="0" w:noHBand="0" w:noVBand="1"/>
+        <w:tblLook w:val="04A0"/>
       </w:tblPr>
       <w:tblGrid>
         <w:gridCol w:w="1518"/>
@@ -4565,7 +4565,7 @@
     </w:tbl>
     <w:p>
       <w:pPr>
-        <w:pStyle w:val="Heading2"/>
+        <w:pStyle w:val="berschrift2"/>
         <w:rPr>
           <w:u w:val="single"/>
         </w:rPr>
@@ -4585,7 +4585,7 @@
     </w:p>
     <w:p>
       <w:pPr>
-        <w:pStyle w:val="Heading2"/>
+        <w:pStyle w:val="berschrift2"/>
       </w:pPr>
       <w:r>
         <w:t>Mathias Jesse</w:t>
@@ -4593,9 +4593,9 @@
     </w:p>
     <w:tbl>
       <w:tblPr>
-        <w:tblStyle w:val="TableGrid"/>
+        <w:tblStyle w:val="Tabellengitternetz"/>
         <w:tblW w:w="0" w:type="auto"/>
-        <w:tblLook w:val="04A0" w:firstRow="1" w:lastRow="0" w:firstColumn="1" w:lastColumn="0" w:noHBand="0" w:noVBand="1"/>
+        <w:tblLook w:val="04A0"/>
       </w:tblPr>
       <w:tblGrid>
         <w:gridCol w:w="1518"/>
@@ -4680,6 +4680,12 @@
                 <w:sz w:val="24"/>
               </w:rPr>
             </w:pPr>
+            <w:r>
+              <w:rPr>
+                <w:sz w:val="24"/>
+              </w:rPr>
+              <w:t>07.05.2016</w:t>
+            </w:r>
           </w:p>
         </w:tc>
         <w:tc>
@@ -4694,6 +4700,12 @@
                 <w:sz w:val="24"/>
               </w:rPr>
             </w:pPr>
+            <w:r>
+              <w:rPr>
+                <w:sz w:val="24"/>
+              </w:rPr>
+              <w:t>1 Stunde</w:t>
+            </w:r>
           </w:p>
         </w:tc>
         <w:tc>
@@ -4708,6 +4720,12 @@
                 <w:sz w:val="24"/>
               </w:rPr>
             </w:pPr>
+            <w:r>
+              <w:rPr>
+                <w:sz w:val="24"/>
+              </w:rPr>
+              <w:t>Würfelimplementiertung</w:t>
+            </w:r>
           </w:p>
         </w:tc>
       </w:tr>
@@ -4724,6 +4742,12 @@
                 <w:sz w:val="24"/>
               </w:rPr>
             </w:pPr>
+            <w:r>
+              <w:rPr>
+                <w:sz w:val="24"/>
+              </w:rPr>
+              <w:t>08.05.2016</w:t>
+            </w:r>
           </w:p>
         </w:tc>
         <w:tc>
@@ -4738,6 +4762,12 @@
                 <w:sz w:val="24"/>
               </w:rPr>
             </w:pPr>
+            <w:r>
+              <w:rPr>
+                <w:sz w:val="24"/>
+              </w:rPr>
+              <w:t>4 Stunden</w:t>
+            </w:r>
           </w:p>
         </w:tc>
         <w:tc>
@@ -4752,6 +4782,12 @@
                 <w:sz w:val="24"/>
               </w:rPr>
             </w:pPr>
+            <w:r>
+              <w:rPr>
+                <w:sz w:val="24"/>
+              </w:rPr>
+              <w:t xml:space="preserve">Würfelimplementiertung + Schummelwürfel </w:t>
+            </w:r>
           </w:p>
         </w:tc>
       </w:tr>
@@ -4802,7 +4838,7 @@
     </w:tbl>
     <w:p>
       <w:pPr>
-        <w:pStyle w:val="Heading2"/>
+        <w:pStyle w:val="berschrift2"/>
       </w:pPr>
       <w:r>
         <w:t>Daniel Leustik</w:t>
@@ -4810,9 +4846,9 @@
     </w:p>
     <w:tbl>
       <w:tblPr>
-        <w:tblStyle w:val="TableGrid"/>
+        <w:tblStyle w:val="Tabellengitternetz"/>
         <w:tblW w:w="0" w:type="auto"/>
-        <w:tblLook w:val="04A0" w:firstRow="1" w:lastRow="0" w:firstColumn="1" w:lastColumn="0" w:noHBand="0" w:noVBand="1"/>
+        <w:tblLook w:val="04A0"/>
       </w:tblPr>
       <w:tblGrid>
         <w:gridCol w:w="1518"/>
@@ -5019,7 +5055,7 @@
     </w:tbl>
     <w:p>
       <w:pPr>
-        <w:pStyle w:val="Heading2"/>
+        <w:pStyle w:val="berschrift2"/>
       </w:pPr>
       <w:r>
         <w:t>Daniel Leitner</w:t>
@@ -5027,9 +5063,9 @@
     </w:p>
     <w:tbl>
       <w:tblPr>
-        <w:tblStyle w:val="TableGrid"/>
+        <w:tblStyle w:val="Tabellengitternetz"/>
         <w:tblW w:w="0" w:type="auto"/>
-        <w:tblLook w:val="04A0" w:firstRow="1" w:lastRow="0" w:firstColumn="1" w:lastColumn="0" w:noHBand="0" w:noVBand="1"/>
+        <w:tblLook w:val="04A0"/>
       </w:tblPr>
       <w:tblGrid>
         <w:gridCol w:w="1518"/>
@@ -5236,7 +5272,7 @@
     </w:tbl>
     <w:p>
       <w:pPr>
-        <w:pStyle w:val="Heading2"/>
+        <w:pStyle w:val="berschrift2"/>
       </w:pPr>
       <w:r>
         <w:t>Friedemann Zindler</w:t>
@@ -5244,9 +5280,9 @@
     </w:p>
     <w:tbl>
       <w:tblPr>
-        <w:tblStyle w:val="TableGrid"/>
+        <w:tblStyle w:val="Tabellengitternetz"/>
         <w:tblW w:w="0" w:type="auto"/>
-        <w:tblLook w:val="04A0" w:firstRow="1" w:lastRow="0" w:firstColumn="1" w:lastColumn="0" w:noHBand="0" w:noVBand="1"/>
+        <w:tblLook w:val="04A0"/>
       </w:tblPr>
       <w:tblGrid>
         <w:gridCol w:w="1518"/>
@@ -5409,7 +5445,7 @@
     </w:tbl>
     <w:p>
       <w:pPr>
-        <w:pStyle w:val="Heading2"/>
+        <w:pStyle w:val="berschrift2"/>
       </w:pPr>
       <w:r>
         <w:t>Petra Tschinderle</w:t>
@@ -5417,9 +5453,9 @@
     </w:p>
     <w:tbl>
       <w:tblPr>
-        <w:tblStyle w:val="TableGrid"/>
+        <w:tblStyle w:val="Tabellengitternetz"/>
         <w:tblW w:w="0" w:type="auto"/>
-        <w:tblLook w:val="04A0" w:firstRow="1" w:lastRow="0" w:firstColumn="1" w:lastColumn="0" w:noHBand="0" w:noVBand="1"/>
+        <w:tblLook w:val="04A0"/>
       </w:tblPr>
       <w:tblGrid>
         <w:gridCol w:w="1518"/>
@@ -5642,7 +5678,7 @@
     </w:p>
     <w:p>
       <w:pPr>
-        <w:pStyle w:val="Heading1"/>
+        <w:pStyle w:val="berschrift1"/>
       </w:pPr>
       <w:r>
         <w:lastRenderedPageBreak/>
@@ -5651,7 +5687,7 @@
     </w:p>
     <w:p>
       <w:pPr>
-        <w:pStyle w:val="Heading2"/>
+        <w:pStyle w:val="berschrift2"/>
       </w:pPr>
       <w:r>
         <w:t>Betriebssystem</w:t>
@@ -5691,7 +5727,7 @@
     </w:p>
     <w:p>
       <w:pPr>
-        <w:pStyle w:val="Heading2"/>
+        <w:pStyle w:val="berschrift2"/>
       </w:pPr>
       <w:r>
         <w:t>Layout</w:t>
@@ -5743,7 +5779,7 @@
     </w:p>
     <w:p>
       <w:pPr>
-        <w:pStyle w:val="Heading2"/>
+        <w:pStyle w:val="berschrift2"/>
       </w:pPr>
       <w:r>
         <w:t>Plattform</w:t>
@@ -5928,7 +5964,7 @@
     </w:p>
     <w:p>
       <w:pPr>
-        <w:pStyle w:val="Heading2"/>
+        <w:pStyle w:val="berschrift2"/>
       </w:pPr>
       <w:r>
         <w:t>Gesten und Sprachen</w:t>
@@ -5975,7 +6011,7 @@
     </w:p>
     <w:p>
       <w:pPr>
-        <w:pStyle w:val="Heading2"/>
+        <w:pStyle w:val="berschrift2"/>
       </w:pPr>
       <w:r>
         <w:t>Sonstiges</w:t>
@@ -6142,7 +6178,7 @@
     </w:p>
     <w:p>
       <w:pPr>
-        <w:pStyle w:val="Heading1"/>
+        <w:pStyle w:val="berschrift1"/>
       </w:pPr>
       <w:r>
         <w:lastRenderedPageBreak/>
@@ -6165,7 +6201,7 @@
           <w:left w:w="70" w:type="dxa"/>
           <w:right w:w="70" w:type="dxa"/>
         </w:tblCellMar>
-        <w:tblLook w:val="04A0" w:firstRow="1" w:lastRow="0" w:firstColumn="1" w:lastColumn="0" w:noHBand="0" w:noVBand="1"/>
+        <w:tblLook w:val="04A0"/>
       </w:tblPr>
       <w:tblGrid>
         <w:gridCol w:w="392"/>
@@ -8388,7 +8424,7 @@
           <w:left w:w="70" w:type="dxa"/>
           <w:right w:w="70" w:type="dxa"/>
         </w:tblCellMar>
-        <w:tblLook w:val="04A0" w:firstRow="1" w:lastRow="0" w:firstColumn="1" w:lastColumn="0" w:noHBand="0" w:noVBand="1"/>
+        <w:tblLook w:val="04A0"/>
       </w:tblPr>
       <w:tblGrid>
         <w:gridCol w:w="580"/>
@@ -8811,7 +8847,7 @@
           <w:left w:w="70" w:type="dxa"/>
           <w:right w:w="70" w:type="dxa"/>
         </w:tblCellMar>
-        <w:tblLook w:val="04A0" w:firstRow="1" w:lastRow="0" w:firstColumn="1" w:lastColumn="0" w:noHBand="0" w:noVBand="1"/>
+        <w:tblLook w:val="04A0"/>
       </w:tblPr>
       <w:tblGrid>
         <w:gridCol w:w="1913"/>
@@ -9040,7 +9076,7 @@
     </w:p>
     <w:p>
       <w:pPr>
-        <w:pStyle w:val="Heading1"/>
+        <w:pStyle w:val="berschrift1"/>
       </w:pPr>
       <w:r>
         <w:lastRenderedPageBreak/>
@@ -9076,7 +9112,7 @@
     </w:p>
     <w:p>
       <w:pPr>
-        <w:pStyle w:val="ListParagraph"/>
+        <w:pStyle w:val="Listenabsatz"/>
         <w:numPr>
           <w:ilvl w:val="0"/>
           <w:numId w:val="9"/>
@@ -9103,7 +9139,7 @@
     </w:p>
     <w:p>
       <w:pPr>
-        <w:pStyle w:val="ListParagraph"/>
+        <w:pStyle w:val="Listenabsatz"/>
         <w:numPr>
           <w:ilvl w:val="0"/>
           <w:numId w:val="8"/>
@@ -9116,7 +9152,7 @@
     </w:p>
     <w:p>
       <w:pPr>
-        <w:pStyle w:val="ListParagraph"/>
+        <w:pStyle w:val="Listenabsatz"/>
         <w:numPr>
           <w:ilvl w:val="0"/>
           <w:numId w:val="8"/>
@@ -9129,7 +9165,7 @@
     </w:p>
     <w:p>
       <w:pPr>
-        <w:pStyle w:val="ListParagraph"/>
+        <w:pStyle w:val="Listenabsatz"/>
         <w:numPr>
           <w:ilvl w:val="0"/>
           <w:numId w:val="8"/>
@@ -9142,7 +9178,7 @@
     </w:p>
     <w:p>
       <w:pPr>
-        <w:pStyle w:val="ListParagraph"/>
+        <w:pStyle w:val="Listenabsatz"/>
         <w:numPr>
           <w:ilvl w:val="0"/>
           <w:numId w:val="8"/>
@@ -9169,7 +9205,7 @@
     </w:p>
     <w:p>
       <w:pPr>
-        <w:pStyle w:val="ListParagraph"/>
+        <w:pStyle w:val="Listenabsatz"/>
         <w:numPr>
           <w:ilvl w:val="0"/>
           <w:numId w:val="7"/>
@@ -9182,7 +9218,7 @@
     </w:p>
     <w:p>
       <w:pPr>
-        <w:pStyle w:val="ListParagraph"/>
+        <w:pStyle w:val="Listenabsatz"/>
         <w:numPr>
           <w:ilvl w:val="0"/>
           <w:numId w:val="7"/>
@@ -9211,7 +9247,7 @@
     </w:p>
     <w:p>
       <w:pPr>
-        <w:pStyle w:val="Heading1"/>
+        <w:pStyle w:val="berschrift1"/>
       </w:pPr>
       <w:r>
         <w:lastRenderedPageBreak/>
@@ -9221,7 +9257,7 @@
     <w:p/>
     <w:p>
       <w:pPr>
-        <w:pStyle w:val="Heading2"/>
+        <w:pStyle w:val="berschrift2"/>
       </w:pPr>
       <w:r>
         <w:t>Planung:</w:t>
@@ -9243,7 +9279,7 @@
           <w:left w:w="70" w:type="dxa"/>
           <w:right w:w="70" w:type="dxa"/>
         </w:tblCellMar>
-        <w:tblLook w:val="04A0" w:firstRow="1" w:lastRow="0" w:firstColumn="1" w:lastColumn="0" w:noHBand="0" w:noVBand="1"/>
+        <w:tblLook w:val="04A0"/>
       </w:tblPr>
       <w:tblGrid>
         <w:gridCol w:w="839"/>
@@ -10368,10 +10404,10 @@
       <w:r>
         <w:rPr>
           <w:noProof/>
-          <w:lang w:val="en-US"/>
+          <w:lang w:eastAsia="ja-JP"/>
         </w:rPr>
         <w:drawing>
-          <wp:inline distT="0" distB="0" distL="0" distR="0" wp14:anchorId="2D75EA9B" wp14:editId="1FB60597">
+          <wp:inline distT="0" distB="0" distL="0" distR="0">
             <wp:extent cx="3923414" cy="3386612"/>
             <wp:effectExtent l="0" t="0" r="1270" b="4445"/>
             <wp:docPr id="3" name="Grafik 3"/>
@@ -10391,7 +10427,7 @@
                     <a:blip r:embed="rId7" cstate="print">
                       <a:extLst>
                         <a:ext uri="{28A0092B-C50C-407E-A947-70E740481C1C}">
-                          <a14:useLocalDpi xmlns:a14="http://schemas.microsoft.com/office/drawing/2010/main" val="0"/>
+                          <a14:useLocalDpi xmlns:a14="http://schemas.microsoft.com/office/drawing/2010/main" xmlns:wps="http://schemas.microsoft.com/office/word/2010/wordprocessingShape" xmlns:wpi="http://schemas.microsoft.com/office/word/2010/wordprocessingInk" xmlns:wpg="http://schemas.microsoft.com/office/word/2010/wordprocessingGroup" xmlns:w15="http://schemas.microsoft.com/office/word/2012/wordml" xmlns:w14="http://schemas.microsoft.com/office/word/2010/wordml" xmlns:w="http://schemas.openxmlformats.org/wordprocessingml/2006/main" xmlns:w10="urn:schemas-microsoft-com:office:word" xmlns:wp14="http://schemas.microsoft.com/office/word/2010/wordprocessingDrawing" xmlns:v="urn:schemas-microsoft-com:vml" xmlns:o="urn:schemas-microsoft-com:office:office" xmlns:mv="urn:schemas-microsoft-com:mac:vml" xmlns:mc="http://schemas.openxmlformats.org/markup-compatibility/2006" xmlns:mo="http://schemas.microsoft.com/office/mac/office/2008/main" xmlns:wpc="http://schemas.microsoft.com/office/word/2010/wordprocessingCanvas" xmlns="" val="0"/>
                         </a:ext>
                       </a:extLst>
                     </a:blip>
@@ -10427,7 +10463,7 @@
     </w:p>
     <w:p>
       <w:pPr>
-        <w:pStyle w:val="Heading1"/>
+        <w:pStyle w:val="berschrift1"/>
         <w:rPr>
           <w:lang w:eastAsia="de-AT"/>
         </w:rPr>
@@ -10451,7 +10487,7 @@
     </w:p>
     <w:p>
       <w:pPr>
-        <w:pStyle w:val="Heading2"/>
+        <w:pStyle w:val="berschrift2"/>
         <w:rPr>
           <w:lang w:eastAsia="de-AT"/>
         </w:rPr>
@@ -10479,7 +10515,7 @@
           <w:left w:w="70" w:type="dxa"/>
           <w:right w:w="70" w:type="dxa"/>
         </w:tblCellMar>
-        <w:tblLook w:val="04A0" w:firstRow="1" w:lastRow="0" w:firstColumn="1" w:lastColumn="0" w:noHBand="0" w:noVBand="1"/>
+        <w:tblLook w:val="04A0"/>
       </w:tblPr>
       <w:tblGrid>
         <w:gridCol w:w="839"/>
@@ -11588,7 +11624,7 @@
     </w:tbl>
     <w:p>
       <w:pPr>
-        <w:pStyle w:val="Heading2"/>
+        <w:pStyle w:val="berschrift2"/>
         <w:rPr>
           <w:lang w:eastAsia="de-AT"/>
         </w:rPr>
@@ -11597,10 +11633,10 @@
         <w:rPr>
           <w:rFonts w:eastAsia="Times New Roman"/>
           <w:noProof/>
-          <w:lang w:val="en-US"/>
+          <w:lang w:eastAsia="ja-JP"/>
         </w:rPr>
         <w:drawing>
-          <wp:anchor distT="0" distB="0" distL="114300" distR="114300" simplePos="0" relativeHeight="251663360" behindDoc="1" locked="0" layoutInCell="1" allowOverlap="1" wp14:anchorId="25013E0F" wp14:editId="3BB694E0">
+          <wp:anchor distT="0" distB="0" distL="114300" distR="114300" simplePos="0" relativeHeight="251663360" behindDoc="1" locked="0" layoutInCell="1" allowOverlap="1">
             <wp:simplePos x="0" y="0"/>
             <wp:positionH relativeFrom="column">
               <wp:posOffset>952500</wp:posOffset>
@@ -11636,7 +11672,7 @@
                     <a:blip r:embed="rId8" cstate="print">
                       <a:extLst>
                         <a:ext uri="{28A0092B-C50C-407E-A947-70E740481C1C}">
-                          <a14:useLocalDpi xmlns:a14="http://schemas.microsoft.com/office/drawing/2010/main" val="0"/>
+                          <a14:useLocalDpi xmlns:a14="http://schemas.microsoft.com/office/drawing/2010/main" xmlns:wps="http://schemas.microsoft.com/office/word/2010/wordprocessingShape" xmlns:wpi="http://schemas.microsoft.com/office/word/2010/wordprocessingInk" xmlns:wpg="http://schemas.microsoft.com/office/word/2010/wordprocessingGroup" xmlns:w15="http://schemas.microsoft.com/office/word/2012/wordml" xmlns:w14="http://schemas.microsoft.com/office/word/2010/wordml" xmlns:w="http://schemas.openxmlformats.org/wordprocessingml/2006/main" xmlns:w10="urn:schemas-microsoft-com:office:word" xmlns:wp14="http://schemas.microsoft.com/office/word/2010/wordprocessingDrawing" xmlns:v="urn:schemas-microsoft-com:vml" xmlns:o="urn:schemas-microsoft-com:office:office" xmlns:mv="urn:schemas-microsoft-com:mac:vml" xmlns:mc="http://schemas.openxmlformats.org/markup-compatibility/2006" xmlns:mo="http://schemas.microsoft.com/office/mac/office/2008/main" xmlns:wpc="http://schemas.microsoft.com/office/word/2010/wordprocessingCanvas" xmlns="" val="0"/>
                         </a:ext>
                       </a:extLst>
                     </a:blip>
@@ -11664,7 +11700,7 @@
     </w:p>
     <w:p>
       <w:pPr>
-        <w:pStyle w:val="Heading2"/>
+        <w:pStyle w:val="berschrift2"/>
         <w:rPr>
           <w:lang w:eastAsia="de-AT"/>
         </w:rPr>
@@ -11699,7 +11735,7 @@
           <w:left w:w="70" w:type="dxa"/>
           <w:right w:w="70" w:type="dxa"/>
         </w:tblCellMar>
-        <w:tblLook w:val="04A0" w:firstRow="1" w:lastRow="0" w:firstColumn="1" w:lastColumn="0" w:noHBand="0" w:noVBand="1"/>
+        <w:tblLook w:val="04A0"/>
       </w:tblPr>
       <w:tblGrid>
         <w:gridCol w:w="839"/>
@@ -12866,7 +12902,7 @@
           <w:left w:w="70" w:type="dxa"/>
           <w:right w:w="70" w:type="dxa"/>
         </w:tblCellMar>
-        <w:tblLook w:val="04A0" w:firstRow="1" w:lastRow="0" w:firstColumn="1" w:lastColumn="0" w:noHBand="0" w:noVBand="1"/>
+        <w:tblLook w:val="04A0"/>
       </w:tblPr>
       <w:tblGrid>
         <w:gridCol w:w="392"/>
@@ -13694,10 +13730,10 @@
         <w:rPr>
           <w:rFonts w:eastAsia="Times New Roman"/>
           <w:noProof/>
-          <w:lang w:val="en-US"/>
+          <w:lang w:eastAsia="ja-JP"/>
         </w:rPr>
         <w:drawing>
-          <wp:anchor distT="0" distB="0" distL="114300" distR="114300" simplePos="0" relativeHeight="251659264" behindDoc="1" locked="0" layoutInCell="1" allowOverlap="1" wp14:anchorId="667A1D87" wp14:editId="75CBC12C">
+          <wp:anchor distT="0" distB="0" distL="114300" distR="114300" simplePos="0" relativeHeight="251659264" behindDoc="1" locked="0" layoutInCell="1" allowOverlap="1">
             <wp:simplePos x="0" y="0"/>
             <wp:positionH relativeFrom="column">
               <wp:posOffset>1034415</wp:posOffset>
@@ -13733,7 +13769,7 @@
                     <a:blip r:embed="rId8" cstate="print">
                       <a:extLst>
                         <a:ext uri="{28A0092B-C50C-407E-A947-70E740481C1C}">
-                          <a14:useLocalDpi xmlns:a14="http://schemas.microsoft.com/office/drawing/2010/main" val="0"/>
+                          <a14:useLocalDpi xmlns:a14="http://schemas.microsoft.com/office/drawing/2010/main" xmlns:wps="http://schemas.microsoft.com/office/word/2010/wordprocessingShape" xmlns:wpi="http://schemas.microsoft.com/office/word/2010/wordprocessingInk" xmlns:wpg="http://schemas.microsoft.com/office/word/2010/wordprocessingGroup" xmlns:w15="http://schemas.microsoft.com/office/word/2012/wordml" xmlns:w14="http://schemas.microsoft.com/office/word/2010/wordml" xmlns:w="http://schemas.openxmlformats.org/wordprocessingml/2006/main" xmlns:w10="urn:schemas-microsoft-com:office:word" xmlns:wp14="http://schemas.microsoft.com/office/word/2010/wordprocessingDrawing" xmlns:v="urn:schemas-microsoft-com:vml" xmlns:o="urn:schemas-microsoft-com:office:office" xmlns:mv="urn:schemas-microsoft-com:mac:vml" xmlns:mc="http://schemas.openxmlformats.org/markup-compatibility/2006" xmlns:mo="http://schemas.microsoft.com/office/mac/office/2008/main" xmlns:wpc="http://schemas.microsoft.com/office/word/2010/wordprocessingCanvas" xmlns="" val="0"/>
                         </a:ext>
                       </a:extLst>
                     </a:blip>
@@ -13768,7 +13804,7 @@
     </w:p>
     <w:p>
       <w:pPr>
-        <w:pStyle w:val="Heading1"/>
+        <w:pStyle w:val="berschrift1"/>
         <w:rPr>
           <w:lang w:eastAsia="de-AT"/>
         </w:rPr>
@@ -13792,7 +13828,7 @@
     </w:p>
     <w:p>
       <w:pPr>
-        <w:pStyle w:val="Heading2"/>
+        <w:pStyle w:val="berschrift2"/>
         <w:rPr>
           <w:lang w:eastAsia="de-AT"/>
         </w:rPr>
@@ -13826,7 +13862,7 @@
           <w:left w:w="70" w:type="dxa"/>
           <w:right w:w="70" w:type="dxa"/>
         </w:tblCellMar>
-        <w:tblLook w:val="04A0" w:firstRow="1" w:lastRow="0" w:firstColumn="1" w:lastColumn="0" w:noHBand="0" w:noVBand="1"/>
+        <w:tblLook w:val="04A0"/>
       </w:tblPr>
       <w:tblGrid>
         <w:gridCol w:w="839"/>
@@ -15013,7 +15049,7 @@
           <w:left w:w="70" w:type="dxa"/>
           <w:right w:w="70" w:type="dxa"/>
         </w:tblCellMar>
-        <w:tblLook w:val="04A0" w:firstRow="1" w:lastRow="0" w:firstColumn="1" w:lastColumn="0" w:noHBand="0" w:noVBand="1"/>
+        <w:tblLook w:val="04A0"/>
       </w:tblPr>
       <w:tblGrid>
         <w:gridCol w:w="392"/>
@@ -15712,10 +15748,10 @@
         <w:rPr>
           <w:rFonts w:eastAsia="Times New Roman"/>
           <w:noProof/>
-          <w:lang w:val="en-US"/>
+          <w:lang w:eastAsia="ja-JP"/>
         </w:rPr>
         <w:drawing>
-          <wp:anchor distT="0" distB="0" distL="114300" distR="114300" simplePos="0" relativeHeight="251661312" behindDoc="1" locked="0" layoutInCell="1" allowOverlap="1" wp14:anchorId="24BE9BDD" wp14:editId="3F6E2FE6">
+          <wp:anchor distT="0" distB="0" distL="114300" distR="114300" simplePos="0" relativeHeight="251661312" behindDoc="1" locked="0" layoutInCell="1" allowOverlap="1">
             <wp:simplePos x="0" y="0"/>
             <wp:positionH relativeFrom="column">
               <wp:posOffset>687070</wp:posOffset>
@@ -15751,7 +15787,7 @@
                     <a:blip r:embed="rId8" cstate="print">
                       <a:extLst>
                         <a:ext uri="{28A0092B-C50C-407E-A947-70E740481C1C}">
-                          <a14:useLocalDpi xmlns:a14="http://schemas.microsoft.com/office/drawing/2010/main" val="0"/>
+                          <a14:useLocalDpi xmlns:a14="http://schemas.microsoft.com/office/drawing/2010/main" xmlns:wps="http://schemas.microsoft.com/office/word/2010/wordprocessingShape" xmlns:wpi="http://schemas.microsoft.com/office/word/2010/wordprocessingInk" xmlns:wpg="http://schemas.microsoft.com/office/word/2010/wordprocessingGroup" xmlns:w15="http://schemas.microsoft.com/office/word/2012/wordml" xmlns:w14="http://schemas.microsoft.com/office/word/2010/wordml" xmlns:w="http://schemas.openxmlformats.org/wordprocessingml/2006/main" xmlns:w10="urn:schemas-microsoft-com:office:word" xmlns:wp14="http://schemas.microsoft.com/office/word/2010/wordprocessingDrawing" xmlns:v="urn:schemas-microsoft-com:vml" xmlns:o="urn:schemas-microsoft-com:office:office" xmlns:mv="urn:schemas-microsoft-com:mac:vml" xmlns:mc="http://schemas.openxmlformats.org/markup-compatibility/2006" xmlns:mo="http://schemas.microsoft.com/office/mac/office/2008/main" xmlns:wpc="http://schemas.microsoft.com/office/word/2010/wordprocessingCanvas" xmlns="" val="0"/>
                         </a:ext>
                       </a:extLst>
                     </a:blip>
@@ -15852,7 +15888,7 @@
     </w:p>
     <w:p>
       <w:pPr>
-        <w:pStyle w:val="Heading1"/>
+        <w:pStyle w:val="berschrift1"/>
         <w:rPr>
           <w:rFonts w:eastAsia="Times New Roman"/>
           <w:sz w:val="24"/>
@@ -15903,7 +15939,7 @@
     </w:p>
     <w:p>
       <w:pPr>
-        <w:pStyle w:val="Heading2"/>
+        <w:pStyle w:val="berschrift2"/>
         <w:rPr>
           <w:rFonts w:eastAsia="Times New Roman"/>
           <w:lang w:eastAsia="de-AT"/>
@@ -15934,7 +15970,7 @@
     </w:p>
     <w:p>
       <w:pPr>
-        <w:pStyle w:val="ListParagraph"/>
+        <w:pStyle w:val="Listenabsatz"/>
         <w:numPr>
           <w:ilvl w:val="0"/>
           <w:numId w:val="2"/>
@@ -15959,7 +15995,7 @@
     </w:p>
     <w:p>
       <w:pPr>
-        <w:pStyle w:val="ListParagraph"/>
+        <w:pStyle w:val="Listenabsatz"/>
         <w:numPr>
           <w:ilvl w:val="1"/>
           <w:numId w:val="2"/>
@@ -15984,7 +16020,7 @@
     </w:p>
     <w:p>
       <w:pPr>
-        <w:pStyle w:val="ListParagraph"/>
+        <w:pStyle w:val="Listenabsatz"/>
         <w:numPr>
           <w:ilvl w:val="0"/>
           <w:numId w:val="2"/>
@@ -16009,7 +16045,7 @@
     </w:p>
     <w:p>
       <w:pPr>
-        <w:pStyle w:val="ListParagraph"/>
+        <w:pStyle w:val="Listenabsatz"/>
         <w:numPr>
           <w:ilvl w:val="1"/>
           <w:numId w:val="2"/>
@@ -16034,7 +16070,7 @@
     </w:p>
     <w:p>
       <w:pPr>
-        <w:pStyle w:val="ListParagraph"/>
+        <w:pStyle w:val="Listenabsatz"/>
         <w:numPr>
           <w:ilvl w:val="0"/>
           <w:numId w:val="2"/>
@@ -16059,7 +16095,7 @@
     </w:p>
     <w:p>
       <w:pPr>
-        <w:pStyle w:val="ListParagraph"/>
+        <w:pStyle w:val="Listenabsatz"/>
         <w:numPr>
           <w:ilvl w:val="1"/>
           <w:numId w:val="2"/>
@@ -16138,7 +16174,7 @@
     </w:p>
     <w:p>
       <w:pPr>
-        <w:pStyle w:val="Heading2"/>
+        <w:pStyle w:val="berschrift2"/>
         <w:rPr>
           <w:rFonts w:eastAsia="Times New Roman"/>
           <w:lang w:eastAsia="de-AT"/>
@@ -16154,7 +16190,7 @@
     </w:p>
     <w:p>
       <w:pPr>
-        <w:pStyle w:val="ListParagraph"/>
+        <w:pStyle w:val="Listenabsatz"/>
         <w:numPr>
           <w:ilvl w:val="0"/>
           <w:numId w:val="2"/>
@@ -16179,7 +16215,7 @@
     </w:p>
     <w:p>
       <w:pPr>
-        <w:pStyle w:val="ListParagraph"/>
+        <w:pStyle w:val="Listenabsatz"/>
         <w:numPr>
           <w:ilvl w:val="1"/>
           <w:numId w:val="2"/>
@@ -16213,7 +16249,7 @@
     </w:p>
     <w:p>
       <w:pPr>
-        <w:pStyle w:val="ListParagraph"/>
+        <w:pStyle w:val="Listenabsatz"/>
         <w:numPr>
           <w:ilvl w:val="0"/>
           <w:numId w:val="2"/>
@@ -16238,7 +16274,7 @@
     </w:p>
     <w:p>
       <w:pPr>
-        <w:pStyle w:val="ListParagraph"/>
+        <w:pStyle w:val="Listenabsatz"/>
         <w:numPr>
           <w:ilvl w:val="1"/>
           <w:numId w:val="2"/>
@@ -16263,7 +16299,7 @@
     </w:p>
     <w:p>
       <w:pPr>
-        <w:pStyle w:val="ListParagraph"/>
+        <w:pStyle w:val="Listenabsatz"/>
         <w:numPr>
           <w:ilvl w:val="0"/>
           <w:numId w:val="2"/>
@@ -16288,7 +16324,7 @@
     </w:p>
     <w:p>
       <w:pPr>
-        <w:pStyle w:val="ListParagraph"/>
+        <w:pStyle w:val="Listenabsatz"/>
         <w:numPr>
           <w:ilvl w:val="1"/>
           <w:numId w:val="2"/>
@@ -16322,7 +16358,7 @@
     </w:p>
     <w:p>
       <w:pPr>
-        <w:pStyle w:val="ListParagraph"/>
+        <w:pStyle w:val="Listenabsatz"/>
         <w:numPr>
           <w:ilvl w:val="0"/>
           <w:numId w:val="2"/>
@@ -16347,7 +16383,7 @@
     </w:p>
     <w:p>
       <w:pPr>
-        <w:pStyle w:val="ListParagraph"/>
+        <w:pStyle w:val="Listenabsatz"/>
         <w:numPr>
           <w:ilvl w:val="1"/>
           <w:numId w:val="2"/>
@@ -16372,7 +16408,7 @@
     </w:p>
     <w:p>
       <w:pPr>
-        <w:pStyle w:val="ListParagraph"/>
+        <w:pStyle w:val="Listenabsatz"/>
         <w:numPr>
           <w:ilvl w:val="0"/>
           <w:numId w:val="2"/>
@@ -16406,7 +16442,7 @@
     </w:p>
     <w:p>
       <w:pPr>
-        <w:pStyle w:val="ListParagraph"/>
+        <w:pStyle w:val="Listenabsatz"/>
         <w:numPr>
           <w:ilvl w:val="1"/>
           <w:numId w:val="2"/>
@@ -16431,7 +16467,7 @@
     </w:p>
     <w:p>
       <w:pPr>
-        <w:pStyle w:val="ListParagraph"/>
+        <w:pStyle w:val="Listenabsatz"/>
         <w:numPr>
           <w:ilvl w:val="0"/>
           <w:numId w:val="2"/>
@@ -16456,7 +16492,7 @@
     </w:p>
     <w:p>
       <w:pPr>
-        <w:pStyle w:val="ListParagraph"/>
+        <w:pStyle w:val="Listenabsatz"/>
         <w:numPr>
           <w:ilvl w:val="1"/>
           <w:numId w:val="2"/>
@@ -16482,7 +16518,7 @@
     </w:p>
     <w:p>
       <w:pPr>
-        <w:pStyle w:val="ListParagraph"/>
+        <w:pStyle w:val="Listenabsatz"/>
         <w:numPr>
           <w:ilvl w:val="0"/>
           <w:numId w:val="2"/>
@@ -16507,7 +16543,7 @@
     </w:p>
     <w:p>
       <w:pPr>
-        <w:pStyle w:val="ListParagraph"/>
+        <w:pStyle w:val="Listenabsatz"/>
         <w:numPr>
           <w:ilvl w:val="1"/>
           <w:numId w:val="2"/>
@@ -16532,7 +16568,7 @@
     </w:p>
     <w:p>
       <w:pPr>
-        <w:pStyle w:val="Heading2"/>
+        <w:pStyle w:val="berschrift2"/>
         <w:rPr>
           <w:rFonts w:eastAsia="Times New Roman"/>
           <w:lang w:eastAsia="de-AT"/>
@@ -16548,7 +16584,7 @@
     </w:p>
     <w:p>
       <w:pPr>
-        <w:pStyle w:val="ListParagraph"/>
+        <w:pStyle w:val="Listenabsatz"/>
         <w:numPr>
           <w:ilvl w:val="0"/>
           <w:numId w:val="2"/>
@@ -16573,7 +16609,7 @@
     </w:p>
     <w:p>
       <w:pPr>
-        <w:pStyle w:val="ListParagraph"/>
+        <w:pStyle w:val="Listenabsatz"/>
         <w:numPr>
           <w:ilvl w:val="1"/>
           <w:numId w:val="2"/>
@@ -16598,7 +16634,7 @@
     </w:p>
     <w:p>
       <w:pPr>
-        <w:pStyle w:val="ListParagraph"/>
+        <w:pStyle w:val="Listenabsatz"/>
         <w:numPr>
           <w:ilvl w:val="0"/>
           <w:numId w:val="2"/>
@@ -16623,7 +16659,7 @@
     </w:p>
     <w:p>
       <w:pPr>
-        <w:pStyle w:val="ListParagraph"/>
+        <w:pStyle w:val="Listenabsatz"/>
         <w:numPr>
           <w:ilvl w:val="1"/>
           <w:numId w:val="2"/>
@@ -16648,7 +16684,7 @@
     </w:p>
     <w:p>
       <w:pPr>
-        <w:pStyle w:val="ListParagraph"/>
+        <w:pStyle w:val="Listenabsatz"/>
         <w:numPr>
           <w:ilvl w:val="0"/>
           <w:numId w:val="2"/>
@@ -16673,7 +16709,7 @@
     </w:p>
     <w:p>
       <w:pPr>
-        <w:pStyle w:val="ListParagraph"/>
+        <w:pStyle w:val="Listenabsatz"/>
         <w:numPr>
           <w:ilvl w:val="1"/>
           <w:numId w:val="2"/>
@@ -16776,7 +16812,7 @@
     </w:p>
     <w:p>
       <w:pPr>
-        <w:pStyle w:val="Heading1"/>
+        <w:pStyle w:val="berschrift1"/>
       </w:pPr>
       <w:r>
         <w:lastRenderedPageBreak/>
@@ -16785,7 +16821,7 @@
     </w:p>
     <w:p>
       <w:pPr>
-        <w:pStyle w:val="Heading2"/>
+        <w:pStyle w:val="berschrift2"/>
         <w:rPr>
           <w:rStyle w:val="blob-code-inner"/>
         </w:rPr>
@@ -16838,7 +16874,7 @@
     </w:p>
     <w:p>
       <w:pPr>
-        <w:pStyle w:val="Heading2"/>
+        <w:pStyle w:val="berschrift2"/>
       </w:pPr>
       <w:r>
         <w:t xml:space="preserve">Scrum Team </w:t>
@@ -16846,7 +16882,7 @@
     </w:p>
     <w:p>
       <w:pPr>
-        <w:pStyle w:val="ListParagraph"/>
+        <w:pStyle w:val="Listenabsatz"/>
         <w:numPr>
           <w:ilvl w:val="0"/>
           <w:numId w:val="2"/>
@@ -16870,7 +16906,7 @@
     </w:p>
     <w:p>
       <w:pPr>
-        <w:pStyle w:val="ListParagraph"/>
+        <w:pStyle w:val="Listenabsatz"/>
         <w:numPr>
           <w:ilvl w:val="1"/>
           <w:numId w:val="2"/>
@@ -16924,7 +16960,7 @@
     </w:p>
     <w:p>
       <w:pPr>
-        <w:pStyle w:val="ListParagraph"/>
+        <w:pStyle w:val="Listenabsatz"/>
         <w:ind w:left="1440"/>
         <w:rPr>
           <w:rStyle w:val="blob-code-inner"/>
@@ -16935,7 +16971,7 @@
     </w:p>
     <w:p>
       <w:pPr>
-        <w:pStyle w:val="ListParagraph"/>
+        <w:pStyle w:val="Listenabsatz"/>
         <w:numPr>
           <w:ilvl w:val="0"/>
           <w:numId w:val="2"/>
@@ -16959,7 +16995,7 @@
     </w:p>
     <w:p>
       <w:pPr>
-        <w:pStyle w:val="ListParagraph"/>
+        <w:pStyle w:val="Listenabsatz"/>
         <w:numPr>
           <w:ilvl w:val="1"/>
           <w:numId w:val="2"/>
@@ -16992,7 +17028,7 @@
     </w:p>
     <w:p>
       <w:pPr>
-        <w:pStyle w:val="ListParagraph"/>
+        <w:pStyle w:val="Listenabsatz"/>
         <w:ind w:left="1440"/>
         <w:rPr>
           <w:rStyle w:val="blob-code-inner"/>
@@ -17003,7 +17039,7 @@
     </w:p>
     <w:p>
       <w:pPr>
-        <w:pStyle w:val="ListParagraph"/>
+        <w:pStyle w:val="Listenabsatz"/>
         <w:numPr>
           <w:ilvl w:val="0"/>
           <w:numId w:val="2"/>
@@ -17027,7 +17063,7 @@
     </w:p>
     <w:p>
       <w:pPr>
-        <w:pStyle w:val="ListParagraph"/>
+        <w:pStyle w:val="Listenabsatz"/>
         <w:numPr>
           <w:ilvl w:val="1"/>
           <w:numId w:val="2"/>
@@ -17078,7 +17114,7 @@
     </w:p>
     <w:p>
       <w:pPr>
-        <w:pStyle w:val="Heading2"/>
+        <w:pStyle w:val="berschrift2"/>
         <w:rPr>
           <w:rStyle w:val="blob-code-inner"/>
         </w:rPr>
@@ -17100,7 +17136,7 @@
     </w:p>
     <w:p>
       <w:pPr>
-        <w:pStyle w:val="ListParagraph"/>
+        <w:pStyle w:val="Listenabsatz"/>
         <w:numPr>
           <w:ilvl w:val="0"/>
           <w:numId w:val="2"/>
@@ -17126,7 +17162,7 @@
     </w:p>
     <w:p>
       <w:pPr>
-        <w:pStyle w:val="ListParagraph"/>
+        <w:pStyle w:val="Listenabsatz"/>
         <w:numPr>
           <w:ilvl w:val="1"/>
           <w:numId w:val="2"/>
@@ -17149,7 +17185,7 @@
     </w:p>
     <w:p>
       <w:pPr>
-        <w:pStyle w:val="ListParagraph"/>
+        <w:pStyle w:val="Listenabsatz"/>
         <w:numPr>
           <w:ilvl w:val="1"/>
           <w:numId w:val="2"/>
@@ -17172,7 +17208,7 @@
     </w:p>
     <w:p>
       <w:pPr>
-        <w:pStyle w:val="ListParagraph"/>
+        <w:pStyle w:val="Listenabsatz"/>
         <w:numPr>
           <w:ilvl w:val="2"/>
           <w:numId w:val="2"/>
@@ -17214,7 +17250,7 @@
     </w:p>
     <w:p>
       <w:pPr>
-        <w:pStyle w:val="ListParagraph"/>
+        <w:pStyle w:val="Listenabsatz"/>
         <w:numPr>
           <w:ilvl w:val="3"/>
           <w:numId w:val="2"/>
@@ -17236,7 +17272,7 @@
     </w:p>
     <w:p>
       <w:pPr>
-        <w:pStyle w:val="ListParagraph"/>
+        <w:pStyle w:val="Listenabsatz"/>
         <w:numPr>
           <w:ilvl w:val="4"/>
           <w:numId w:val="2"/>
@@ -17258,7 +17294,7 @@
     </w:p>
     <w:p>
       <w:pPr>
-        <w:pStyle w:val="ListParagraph"/>
+        <w:pStyle w:val="Listenabsatz"/>
         <w:numPr>
           <w:ilvl w:val="4"/>
           <w:numId w:val="2"/>
@@ -17280,7 +17316,7 @@
     </w:p>
     <w:p>
       <w:pPr>
-        <w:pStyle w:val="ListParagraph"/>
+        <w:pStyle w:val="Listenabsatz"/>
         <w:numPr>
           <w:ilvl w:val="4"/>
           <w:numId w:val="2"/>
@@ -17302,7 +17338,7 @@
     </w:p>
     <w:p>
       <w:pPr>
-        <w:pStyle w:val="ListParagraph"/>
+        <w:pStyle w:val="Listenabsatz"/>
         <w:numPr>
           <w:ilvl w:val="4"/>
           <w:numId w:val="2"/>
@@ -17324,7 +17360,7 @@
     </w:p>
     <w:p>
       <w:pPr>
-        <w:pStyle w:val="ListParagraph"/>
+        <w:pStyle w:val="Listenabsatz"/>
         <w:numPr>
           <w:ilvl w:val="4"/>
           <w:numId w:val="2"/>
@@ -17346,7 +17382,7 @@
     </w:p>
     <w:p>
       <w:pPr>
-        <w:pStyle w:val="ListParagraph"/>
+        <w:pStyle w:val="Listenabsatz"/>
         <w:ind w:left="1440"/>
         <w:rPr>
           <w:rStyle w:val="blob-code-inner"/>
@@ -17358,7 +17394,7 @@
     </w:p>
     <w:p>
       <w:pPr>
-        <w:pStyle w:val="ListParagraph"/>
+        <w:pStyle w:val="Listenabsatz"/>
         <w:numPr>
           <w:ilvl w:val="0"/>
           <w:numId w:val="2"/>
@@ -17384,7 +17420,7 @@
     </w:p>
     <w:p>
       <w:pPr>
-        <w:pStyle w:val="ListParagraph"/>
+        <w:pStyle w:val="Listenabsatz"/>
         <w:numPr>
           <w:ilvl w:val="1"/>
           <w:numId w:val="2"/>
@@ -17406,7 +17442,7 @@
     </w:p>
     <w:p>
       <w:pPr>
-        <w:pStyle w:val="ListParagraph"/>
+        <w:pStyle w:val="Listenabsatz"/>
         <w:ind w:left="1440"/>
         <w:rPr>
           <w:rStyle w:val="blob-code-inner"/>
@@ -17417,7 +17453,7 @@
     </w:p>
     <w:p>
       <w:pPr>
-        <w:pStyle w:val="ListParagraph"/>
+        <w:pStyle w:val="Listenabsatz"/>
         <w:numPr>
           <w:ilvl w:val="0"/>
           <w:numId w:val="2"/>
@@ -17441,7 +17477,7 @@
     </w:p>
     <w:p>
       <w:pPr>
-        <w:pStyle w:val="ListParagraph"/>
+        <w:pStyle w:val="Listenabsatz"/>
         <w:numPr>
           <w:ilvl w:val="1"/>
           <w:numId w:val="2"/>
@@ -17460,13 +17496,13 @@
     </w:p>
     <w:p>
       <w:pPr>
-        <w:pStyle w:val="ListParagraph"/>
+        <w:pStyle w:val="Listenabsatz"/>
         <w:ind w:left="1440"/>
       </w:pPr>
     </w:p>
     <w:p>
       <w:pPr>
-        <w:pStyle w:val="Heading2"/>
+        <w:pStyle w:val="berschrift2"/>
         <w:rPr>
           <w:rStyle w:val="blob-code-inner"/>
         </w:rPr>
@@ -17488,7 +17524,7 @@
     </w:p>
     <w:p>
       <w:pPr>
-        <w:pStyle w:val="ListParagraph"/>
+        <w:pStyle w:val="Listenabsatz"/>
         <w:numPr>
           <w:ilvl w:val="0"/>
           <w:numId w:val="2"/>
@@ -17523,7 +17559,7 @@
     </w:p>
     <w:p>
       <w:pPr>
-        <w:pStyle w:val="ListParagraph"/>
+        <w:pStyle w:val="Listenabsatz"/>
         <w:numPr>
           <w:ilvl w:val="1"/>
           <w:numId w:val="2"/>
@@ -17545,7 +17581,7 @@
     </w:p>
     <w:p>
       <w:pPr>
-        <w:pStyle w:val="ListParagraph"/>
+        <w:pStyle w:val="Listenabsatz"/>
         <w:numPr>
           <w:ilvl w:val="2"/>
           <w:numId w:val="2"/>
@@ -17569,7 +17605,7 @@
     </w:p>
     <w:p>
       <w:pPr>
-        <w:pStyle w:val="ListParagraph"/>
+        <w:pStyle w:val="Listenabsatz"/>
         <w:numPr>
           <w:ilvl w:val="3"/>
           <w:numId w:val="2"/>
@@ -17600,7 +17636,7 @@
     </w:p>
     <w:p>
       <w:pPr>
-        <w:pStyle w:val="ListParagraph"/>
+        <w:pStyle w:val="Listenabsatz"/>
         <w:ind w:left="2880"/>
         <w:rPr>
           <w:rStyle w:val="blob-code-inner"/>
@@ -17611,7 +17647,7 @@
     </w:p>
     <w:p>
       <w:pPr>
-        <w:pStyle w:val="ListParagraph"/>
+        <w:pStyle w:val="Listenabsatz"/>
         <w:numPr>
           <w:ilvl w:val="2"/>
           <w:numId w:val="2"/>
@@ -17635,7 +17671,7 @@
     </w:p>
     <w:p>
       <w:pPr>
-        <w:pStyle w:val="ListParagraph"/>
+        <w:pStyle w:val="Listenabsatz"/>
         <w:numPr>
           <w:ilvl w:val="3"/>
           <w:numId w:val="2"/>
@@ -17657,7 +17693,7 @@
     </w:p>
     <w:p>
       <w:pPr>
-        <w:pStyle w:val="ListParagraph"/>
+        <w:pStyle w:val="Listenabsatz"/>
         <w:ind w:left="2880"/>
         <w:rPr>
           <w:rStyle w:val="blob-code-inner"/>
@@ -17668,7 +17704,7 @@
     </w:p>
     <w:p>
       <w:pPr>
-        <w:pStyle w:val="ListParagraph"/>
+        <w:pStyle w:val="Listenabsatz"/>
         <w:numPr>
           <w:ilvl w:val="0"/>
           <w:numId w:val="2"/>
@@ -17694,7 +17730,7 @@
     </w:p>
     <w:p>
       <w:pPr>
-        <w:pStyle w:val="ListParagraph"/>
+        <w:pStyle w:val="Listenabsatz"/>
         <w:numPr>
           <w:ilvl w:val="1"/>
           <w:numId w:val="2"/>
@@ -17716,7 +17752,7 @@
     </w:p>
     <w:p>
       <w:pPr>
-        <w:pStyle w:val="ListParagraph"/>
+        <w:pStyle w:val="Listenabsatz"/>
         <w:numPr>
           <w:ilvl w:val="1"/>
           <w:numId w:val="2"/>
@@ -17747,7 +17783,7 @@
     </w:p>
     <w:p>
       <w:pPr>
-        <w:pStyle w:val="ListParagraph"/>
+        <w:pStyle w:val="Listenabsatz"/>
         <w:numPr>
           <w:ilvl w:val="2"/>
           <w:numId w:val="2"/>
@@ -17769,7 +17805,7 @@
     </w:p>
     <w:p>
       <w:pPr>
-        <w:pStyle w:val="ListParagraph"/>
+        <w:pStyle w:val="Listenabsatz"/>
         <w:numPr>
           <w:ilvl w:val="2"/>
           <w:numId w:val="2"/>
@@ -17791,7 +17827,7 @@
     </w:p>
     <w:p>
       <w:pPr>
-        <w:pStyle w:val="ListParagraph"/>
+        <w:pStyle w:val="Listenabsatz"/>
         <w:numPr>
           <w:ilvl w:val="2"/>
           <w:numId w:val="2"/>
@@ -17813,7 +17849,7 @@
     </w:p>
     <w:p>
       <w:pPr>
-        <w:pStyle w:val="ListParagraph"/>
+        <w:pStyle w:val="Listenabsatz"/>
         <w:ind w:left="2160"/>
         <w:rPr>
           <w:rStyle w:val="blob-code-inner"/>
@@ -17824,7 +17860,7 @@
     </w:p>
     <w:p>
       <w:pPr>
-        <w:pStyle w:val="ListParagraph"/>
+        <w:pStyle w:val="Listenabsatz"/>
         <w:numPr>
           <w:ilvl w:val="0"/>
           <w:numId w:val="2"/>
@@ -17850,7 +17886,7 @@
     </w:p>
     <w:p>
       <w:pPr>
-        <w:pStyle w:val="ListParagraph"/>
+        <w:pStyle w:val="Listenabsatz"/>
         <w:numPr>
           <w:ilvl w:val="1"/>
           <w:numId w:val="2"/>
@@ -17888,7 +17924,7 @@
     </w:p>
     <w:p>
       <w:pPr>
-        <w:pStyle w:val="ListParagraph"/>
+        <w:pStyle w:val="Listenabsatz"/>
         <w:ind w:left="1440"/>
         <w:rPr>
           <w:rStyle w:val="blob-code-inner"/>
@@ -17899,7 +17935,7 @@
     </w:p>
     <w:p>
       <w:pPr>
-        <w:pStyle w:val="ListParagraph"/>
+        <w:pStyle w:val="Listenabsatz"/>
         <w:numPr>
           <w:ilvl w:val="0"/>
           <w:numId w:val="2"/>
@@ -17927,7 +17963,7 @@
     </w:p>
     <w:p>
       <w:pPr>
-        <w:pStyle w:val="ListParagraph"/>
+        <w:pStyle w:val="Listenabsatz"/>
         <w:numPr>
           <w:ilvl w:val="1"/>
           <w:numId w:val="2"/>
@@ -17969,7 +18005,7 @@
     </w:p>
     <w:p>
       <w:pPr>
-        <w:pStyle w:val="ListParagraph"/>
+        <w:pStyle w:val="Listenabsatz"/>
         <w:ind w:left="1440"/>
         <w:rPr>
           <w:rStyle w:val="blob-code-inner"/>
@@ -17980,7 +18016,7 @@
     </w:p>
     <w:p>
       <w:pPr>
-        <w:pStyle w:val="ListParagraph"/>
+        <w:pStyle w:val="Listenabsatz"/>
         <w:ind w:left="1440"/>
         <w:rPr>
           <w:rStyle w:val="blob-code-inner"/>
@@ -17991,7 +18027,7 @@
     </w:p>
     <w:p>
       <w:pPr>
-        <w:pStyle w:val="ListParagraph"/>
+        <w:pStyle w:val="Listenabsatz"/>
         <w:numPr>
           <w:ilvl w:val="0"/>
           <w:numId w:val="2"/>
@@ -18019,7 +18055,7 @@
     </w:p>
     <w:p>
       <w:pPr>
-        <w:pStyle w:val="ListParagraph"/>
+        <w:pStyle w:val="Listenabsatz"/>
         <w:numPr>
           <w:ilvl w:val="1"/>
           <w:numId w:val="2"/>
@@ -18049,7 +18085,7 @@
     </w:p>
     <w:p>
       <w:pPr>
-        <w:pStyle w:val="ListParagraph"/>
+        <w:pStyle w:val="Listenabsatz"/>
         <w:numPr>
           <w:ilvl w:val="2"/>
           <w:numId w:val="2"/>
@@ -18073,7 +18109,7 @@
     </w:p>
     <w:p>
       <w:pPr>
-        <w:pStyle w:val="ListParagraph"/>
+        <w:pStyle w:val="Listenabsatz"/>
         <w:numPr>
           <w:ilvl w:val="2"/>
           <w:numId w:val="2"/>
@@ -18095,7 +18131,7 @@
     </w:p>
     <w:p>
       <w:pPr>
-        <w:pStyle w:val="ListParagraph"/>
+        <w:pStyle w:val="Listenabsatz"/>
         <w:numPr>
           <w:ilvl w:val="2"/>
           <w:numId w:val="2"/>
@@ -18119,7 +18155,7 @@
     </w:p>
     <w:p>
       <w:pPr>
-        <w:pStyle w:val="ListParagraph"/>
+        <w:pStyle w:val="Listenabsatz"/>
         <w:numPr>
           <w:ilvl w:val="2"/>
           <w:numId w:val="2"/>
@@ -18143,7 +18179,7 @@
     </w:p>
     <w:p>
       <w:pPr>
-        <w:pStyle w:val="ListParagraph"/>
+        <w:pStyle w:val="Listenabsatz"/>
         <w:numPr>
           <w:ilvl w:val="2"/>
           <w:numId w:val="2"/>
@@ -18167,7 +18203,7 @@
     </w:p>
     <w:p>
       <w:pPr>
-        <w:pStyle w:val="ListParagraph"/>
+        <w:pStyle w:val="Listenabsatz"/>
         <w:numPr>
           <w:ilvl w:val="2"/>
           <w:numId w:val="2"/>
@@ -18191,7 +18227,7 @@
     </w:p>
     <w:p>
       <w:pPr>
-        <w:pStyle w:val="ListParagraph"/>
+        <w:pStyle w:val="Listenabsatz"/>
         <w:numPr>
           <w:ilvl w:val="2"/>
           <w:numId w:val="2"/>
@@ -18253,7 +18289,7 @@
 </file>
 
 <file path=word/numbering.xml><?xml version="1.0" encoding="utf-8"?>
-<w:numbering xmlns:wpc="http://schemas.microsoft.com/office/word/2010/wordprocessingCanvas" xmlns:mo="http://schemas.microsoft.com/office/mac/office/2008/main" xmlns:mc="http://schemas.openxmlformats.org/markup-compatibility/2006" xmlns:mv="urn:schemas-microsoft-com:mac:vml" xmlns:o="urn:schemas-microsoft-com:office:office" xmlns:r="http://schemas.openxmlformats.org/officeDocument/2006/relationships" xmlns:m="http://schemas.openxmlformats.org/officeDocument/2006/math" xmlns:v="urn:schemas-microsoft-com:vml" xmlns:wp14="http://schemas.microsoft.com/office/word/2010/wordprocessingDrawing" xmlns:wp="http://schemas.openxmlformats.org/drawingml/2006/wordprocessingDrawing" xmlns:w10="urn:schemas-microsoft-com:office:word" xmlns:w="http://schemas.openxmlformats.org/wordprocessingml/2006/main" xmlns:w14="http://schemas.microsoft.com/office/word/2010/wordml" xmlns:w15="http://schemas.microsoft.com/office/word/2012/wordml" xmlns:wpg="http://schemas.microsoft.com/office/word/2010/wordprocessingGroup" xmlns:wpi="http://schemas.microsoft.com/office/word/2010/wordprocessingInk" xmlns:wne="http://schemas.microsoft.com/office/word/2006/wordml" xmlns:wps="http://schemas.microsoft.com/office/word/2010/wordprocessingShape" mc:Ignorable="w14 w15 wp14">
+<w:numbering xmlns:ve="http://schemas.openxmlformats.org/markup-compatibility/2006" xmlns:o="urn:schemas-microsoft-com:office:office" xmlns:r="http://schemas.openxmlformats.org/officeDocument/2006/relationships" xmlns:m="http://schemas.openxmlformats.org/officeDocument/2006/math" xmlns:v="urn:schemas-microsoft-com:vml" xmlns:wp="http://schemas.openxmlformats.org/drawingml/2006/wordprocessingDrawing" xmlns:w10="urn:schemas-microsoft-com:office:word" xmlns:w="http://schemas.openxmlformats.org/wordprocessingml/2006/main" xmlns:wne="http://schemas.microsoft.com/office/word/2006/wordml">
   <w:abstractNum w:abstractNumId="0">
     <w:nsid w:val="0FAC70ED"/>
     <w:multiLevelType w:val="hybridMultilevel"/>
@@ -19374,7 +19410,7 @@
 </file>
 
 <file path=word/styles.xml><?xml version="1.0" encoding="utf-8"?>
-<w:styles xmlns:mc="http://schemas.openxmlformats.org/markup-compatibility/2006" xmlns:r="http://schemas.openxmlformats.org/officeDocument/2006/relationships" xmlns:w="http://schemas.openxmlformats.org/wordprocessingml/2006/main" xmlns:w14="http://schemas.microsoft.com/office/word/2010/wordml" xmlns:w15="http://schemas.microsoft.com/office/word/2012/wordml" mc:Ignorable="w14 w15">
+<w:styles xmlns:r="http://schemas.openxmlformats.org/officeDocument/2006/relationships" xmlns:w="http://schemas.openxmlformats.org/wordprocessingml/2006/main">
   <w:docDefaults>
     <w:rPrDefault>
       <w:rPr>
@@ -19390,389 +19426,146 @@
       </w:pPr>
     </w:pPrDefault>
   </w:docDefaults>
-  <w:latentStyles w:defLockedState="0" w:defUIPriority="99" w:defSemiHidden="0" w:defUnhideWhenUsed="0" w:defQFormat="0" w:count="380">
-    <w:lsdException w:name="Normal" w:uiPriority="0" w:qFormat="1"/>
-    <w:lsdException w:name="heading 1" w:uiPriority="9" w:qFormat="1"/>
-    <w:lsdException w:name="heading 2" w:semiHidden="1" w:uiPriority="9" w:unhideWhenUsed="1" w:qFormat="1"/>
-    <w:lsdException w:name="heading 3" w:semiHidden="1" w:uiPriority="9" w:unhideWhenUsed="1" w:qFormat="1"/>
-    <w:lsdException w:name="heading 4" w:semiHidden="1" w:uiPriority="9" w:unhideWhenUsed="1" w:qFormat="1"/>
-    <w:lsdException w:name="heading 5" w:semiHidden="1" w:uiPriority="9" w:unhideWhenUsed="1" w:qFormat="1"/>
-    <w:lsdException w:name="heading 6" w:semiHidden="1" w:uiPriority="9" w:unhideWhenUsed="1" w:qFormat="1"/>
-    <w:lsdException w:name="heading 7" w:semiHidden="1" w:uiPriority="9" w:unhideWhenUsed="1" w:qFormat="1"/>
-    <w:lsdException w:name="heading 8" w:semiHidden="1" w:uiPriority="9" w:unhideWhenUsed="1" w:qFormat="1"/>
-    <w:lsdException w:name="heading 9" w:semiHidden="1" w:uiPriority="9" w:unhideWhenUsed="1" w:qFormat="1"/>
-    <w:lsdException w:name="index 1" w:semiHidden="1" w:unhideWhenUsed="1"/>
-    <w:lsdException w:name="index 2" w:semiHidden="1" w:unhideWhenUsed="1"/>
-    <w:lsdException w:name="index 3" w:semiHidden="1" w:unhideWhenUsed="1"/>
-    <w:lsdException w:name="index 4" w:semiHidden="1" w:unhideWhenUsed="1"/>
-    <w:lsdException w:name="index 5" w:semiHidden="1" w:unhideWhenUsed="1"/>
-    <w:lsdException w:name="index 6" w:semiHidden="1" w:unhideWhenUsed="1"/>
-    <w:lsdException w:name="index 7" w:semiHidden="1" w:unhideWhenUsed="1"/>
-    <w:lsdException w:name="index 8" w:semiHidden="1" w:unhideWhenUsed="1"/>
-    <w:lsdException w:name="index 9" w:semiHidden="1" w:unhideWhenUsed="1"/>
-    <w:lsdException w:name="toc 1" w:semiHidden="1" w:uiPriority="39" w:unhideWhenUsed="1"/>
-    <w:lsdException w:name="toc 2" w:semiHidden="1" w:uiPriority="39" w:unhideWhenUsed="1"/>
-    <w:lsdException w:name="toc 3" w:semiHidden="1" w:uiPriority="39" w:unhideWhenUsed="1"/>
-    <w:lsdException w:name="toc 4" w:semiHidden="1" w:uiPriority="39" w:unhideWhenUsed="1"/>
-    <w:lsdException w:name="toc 5" w:semiHidden="1" w:uiPriority="39" w:unhideWhenUsed="1"/>
-    <w:lsdException w:name="toc 6" w:semiHidden="1" w:uiPriority="39" w:unhideWhenUsed="1"/>
-    <w:lsdException w:name="toc 7" w:semiHidden="1" w:uiPriority="39" w:unhideWhenUsed="1"/>
-    <w:lsdException w:name="toc 8" w:semiHidden="1" w:uiPriority="39" w:unhideWhenUsed="1"/>
-    <w:lsdException w:name="toc 9" w:semiHidden="1" w:uiPriority="39" w:unhideWhenUsed="1"/>
-    <w:lsdException w:name="Normal Indent" w:semiHidden="1" w:unhideWhenUsed="1"/>
-    <w:lsdException w:name="footnote text" w:semiHidden="1" w:unhideWhenUsed="1"/>
-    <w:lsdException w:name="annotation text" w:semiHidden="1" w:unhideWhenUsed="1"/>
-    <w:lsdException w:name="header" w:semiHidden="1" w:unhideWhenUsed="1"/>
-    <w:lsdException w:name="footer" w:semiHidden="1" w:unhideWhenUsed="1"/>
-    <w:lsdException w:name="index heading" w:semiHidden="1" w:unhideWhenUsed="1"/>
-    <w:lsdException w:name="caption" w:semiHidden="1" w:uiPriority="35" w:unhideWhenUsed="1" w:qFormat="1"/>
-    <w:lsdException w:name="table of figures" w:semiHidden="1" w:unhideWhenUsed="1"/>
-    <w:lsdException w:name="envelope address" w:semiHidden="1" w:unhideWhenUsed="1"/>
-    <w:lsdException w:name="envelope return" w:semiHidden="1" w:unhideWhenUsed="1"/>
-    <w:lsdException w:name="footnote reference" w:semiHidden="1" w:unhideWhenUsed="1"/>
-    <w:lsdException w:name="annotation reference" w:semiHidden="1" w:unhideWhenUsed="1"/>
-    <w:lsdException w:name="line number" w:semiHidden="1" w:unhideWhenUsed="1"/>
-    <w:lsdException w:name="page number" w:semiHidden="1" w:unhideWhenUsed="1"/>
-    <w:lsdException w:name="endnote reference" w:semiHidden="1" w:unhideWhenUsed="1"/>
-    <w:lsdException w:name="endnote text" w:semiHidden="1" w:unhideWhenUsed="1"/>
-    <w:lsdException w:name="table of authorities" w:semiHidden="1" w:unhideWhenUsed="1"/>
-    <w:lsdException w:name="macro" w:semiHidden="1" w:unhideWhenUsed="1"/>
-    <w:lsdException w:name="toa heading" w:semiHidden="1" w:unhideWhenUsed="1"/>
-    <w:lsdException w:name="List" w:semiHidden="1" w:unhideWhenUsed="1"/>
-    <w:lsdException w:name="List Bullet" w:semiHidden="1" w:unhideWhenUsed="1"/>
-    <w:lsdException w:name="List Number" w:semiHidden="1" w:unhideWhenUsed="1"/>
-    <w:lsdException w:name="List 2" w:semiHidden="1" w:unhideWhenUsed="1"/>
-    <w:lsdException w:name="List 3" w:semiHidden="1" w:unhideWhenUsed="1"/>
-    <w:lsdException w:name="List 4" w:semiHidden="1" w:unhideWhenUsed="1"/>
-    <w:lsdException w:name="List 5" w:semiHidden="1" w:unhideWhenUsed="1"/>
-    <w:lsdException w:name="List Bullet 2" w:semiHidden="1" w:unhideWhenUsed="1"/>
-    <w:lsdException w:name="List Bullet 3" w:semiHidden="1" w:unhideWhenUsed="1"/>
-    <w:lsdException w:name="List Bullet 4" w:semiHidden="1" w:unhideWhenUsed="1"/>
-    <w:lsdException w:name="List Bullet 5" w:semiHidden="1" w:unhideWhenUsed="1"/>
-    <w:lsdException w:name="List Number 2" w:semiHidden="1" w:unhideWhenUsed="1"/>
-    <w:lsdException w:name="List Number 3" w:semiHidden="1" w:unhideWhenUsed="1"/>
-    <w:lsdException w:name="List Number 4" w:semiHidden="1" w:unhideWhenUsed="1"/>
-    <w:lsdException w:name="List Number 5" w:semiHidden="1" w:unhideWhenUsed="1"/>
-    <w:lsdException w:name="Title" w:uiPriority="10" w:qFormat="1"/>
-    <w:lsdException w:name="Closing" w:semiHidden="1" w:unhideWhenUsed="1"/>
-    <w:lsdException w:name="Signature" w:semiHidden="1" w:unhideWhenUsed="1"/>
-    <w:lsdException w:name="Default Paragraph Font" w:semiHidden="1" w:uiPriority="1" w:unhideWhenUsed="1"/>
-    <w:lsdException w:name="Body Text" w:semiHidden="1" w:unhideWhenUsed="1"/>
-    <w:lsdException w:name="Body Text Indent" w:semiHidden="1" w:unhideWhenUsed="1"/>
-    <w:lsdException w:name="List Continue" w:semiHidden="1" w:unhideWhenUsed="1"/>
-    <w:lsdException w:name="List Continue 2" w:semiHidden="1" w:unhideWhenUsed="1"/>
-    <w:lsdException w:name="List Continue 3" w:semiHidden="1" w:unhideWhenUsed="1"/>
-    <w:lsdException w:name="List Continue 4" w:semiHidden="1" w:unhideWhenUsed="1"/>
-    <w:lsdException w:name="List Continue 5" w:semiHidden="1" w:unhideWhenUsed="1"/>
-    <w:lsdException w:name="Message Header" w:semiHidden="1" w:unhideWhenUsed="1"/>
-    <w:lsdException w:name="Subtitle" w:uiPriority="11" w:qFormat="1"/>
-    <w:lsdException w:name="Salutation" w:semiHidden="1" w:unhideWhenUsed="1"/>
-    <w:lsdException w:name="Date" w:semiHidden="1" w:unhideWhenUsed="1"/>
-    <w:lsdException w:name="Body Text First Indent" w:semiHidden="1" w:unhideWhenUsed="1"/>
-    <w:lsdException w:name="Body Text First Indent 2" w:semiHidden="1" w:unhideWhenUsed="1"/>
-    <w:lsdException w:name="Note Heading" w:semiHidden="1" w:unhideWhenUsed="1"/>
-    <w:lsdException w:name="Body Text 2" w:semiHidden="1" w:unhideWhenUsed="1"/>
-    <w:lsdException w:name="Body Text 3" w:semiHidden="1" w:unhideWhenUsed="1"/>
-    <w:lsdException w:name="Body Text Indent 2" w:semiHidden="1" w:unhideWhenUsed="1"/>
-    <w:lsdException w:name="Body Text Indent 3" w:semiHidden="1" w:unhideWhenUsed="1"/>
-    <w:lsdException w:name="Block Text" w:semiHidden="1" w:unhideWhenUsed="1"/>
-    <w:lsdException w:name="Hyperlink" w:semiHidden="1" w:unhideWhenUsed="1"/>
-    <w:lsdException w:name="FollowedHyperlink" w:semiHidden="1" w:unhideWhenUsed="1"/>
-    <w:lsdException w:name="Strong" w:uiPriority="22" w:qFormat="1"/>
-    <w:lsdException w:name="Emphasis" w:uiPriority="20" w:qFormat="1"/>
-    <w:lsdException w:name="Document Map" w:semiHidden="1" w:unhideWhenUsed="1"/>
-    <w:lsdException w:name="Plain Text" w:semiHidden="1" w:unhideWhenUsed="1"/>
-    <w:lsdException w:name="E-mail Signature" w:semiHidden="1" w:unhideWhenUsed="1"/>
-    <w:lsdException w:name="HTML Top of Form" w:semiHidden="1" w:unhideWhenUsed="1"/>
-    <w:lsdException w:name="HTML Bottom of Form" w:semiHidden="1" w:unhideWhenUsed="1"/>
-    <w:lsdException w:name="Normal (Web)" w:semiHidden="1" w:unhideWhenUsed="1"/>
-    <w:lsdException w:name="HTML Acronym" w:semiHidden="1" w:unhideWhenUsed="1"/>
-    <w:lsdException w:name="HTML Address" w:semiHidden="1" w:unhideWhenUsed="1"/>
-    <w:lsdException w:name="HTML Cite" w:semiHidden="1" w:unhideWhenUsed="1"/>
-    <w:lsdException w:name="HTML Code" w:semiHidden="1" w:unhideWhenUsed="1"/>
-    <w:lsdException w:name="HTML Definition" w:semiHidden="1" w:unhideWhenUsed="1"/>
-    <w:lsdException w:name="HTML Keyboard" w:semiHidden="1" w:unhideWhenUsed="1"/>
-    <w:lsdException w:name="HTML Preformatted" w:semiHidden="1" w:unhideWhenUsed="1"/>
-    <w:lsdException w:name="HTML Sample" w:semiHidden="1" w:unhideWhenUsed="1"/>
-    <w:lsdException w:name="HTML Typewriter" w:semiHidden="1" w:unhideWhenUsed="1"/>
-    <w:lsdException w:name="HTML Variable" w:semiHidden="1" w:unhideWhenUsed="1"/>
-    <w:lsdException w:name="Normal Table" w:semiHidden="1" w:unhideWhenUsed="1"/>
-    <w:lsdException w:name="annotation subject" w:semiHidden="1" w:unhideWhenUsed="1"/>
-    <w:lsdException w:name="No List" w:semiHidden="1" w:unhideWhenUsed="1"/>
-    <w:lsdException w:name="Outline List 1" w:semiHidden="1" w:unhideWhenUsed="1"/>
-    <w:lsdException w:name="Outline List 2" w:semiHidden="1" w:unhideWhenUsed="1"/>
-    <w:lsdException w:name="Outline List 3" w:semiHidden="1" w:unhideWhenUsed="1"/>
-    <w:lsdException w:name="Table Simple 1" w:semiHidden="1" w:unhideWhenUsed="1"/>
-    <w:lsdException w:name="Table Simple 2" w:semiHidden="1" w:unhideWhenUsed="1"/>
-    <w:lsdException w:name="Table Simple 3" w:semiHidden="1" w:unhideWhenUsed="1"/>
-    <w:lsdException w:name="Table Classic 1" w:semiHidden="1" w:unhideWhenUsed="1"/>
-    <w:lsdException w:name="Table Classic 2" w:semiHidden="1" w:unhideWhenUsed="1"/>
-    <w:lsdException w:name="Table Classic 3" w:semiHidden="1" w:unhideWhenUsed="1"/>
-    <w:lsdException w:name="Table Classic 4" w:semiHidden="1" w:unhideWhenUsed="1"/>
-    <w:lsdException w:name="Table Colorful 1" w:semiHidden="1" w:unhideWhenUsed="1"/>
-    <w:lsdException w:name="Table Colorful 2" w:semiHidden="1" w:unhideWhenUsed="1"/>
-    <w:lsdException w:name="Table Colorful 3" w:semiHidden="1" w:unhideWhenUsed="1"/>
-    <w:lsdException w:name="Table Columns 1" w:semiHidden="1" w:unhideWhenUsed="1"/>
-    <w:lsdException w:name="Table Columns 2" w:semiHidden="1" w:unhideWhenUsed="1"/>
-    <w:lsdException w:name="Table Columns 3" w:semiHidden="1" w:unhideWhenUsed="1"/>
-    <w:lsdException w:name="Table Columns 4" w:semiHidden="1" w:unhideWhenUsed="1"/>
-    <w:lsdException w:name="Table Columns 5" w:semiHidden="1" w:unhideWhenUsed="1"/>
-    <w:lsdException w:name="Table Grid 1" w:semiHidden="1" w:unhideWhenUsed="1"/>
-    <w:lsdException w:name="Table Grid 2" w:semiHidden="1" w:unhideWhenUsed="1"/>
-    <w:lsdException w:name="Table Grid 3" w:semiHidden="1" w:unhideWhenUsed="1"/>
-    <w:lsdException w:name="Table Grid 4" w:semiHidden="1" w:unhideWhenUsed="1"/>
-    <w:lsdException w:name="Table Grid 5" w:semiHidden="1" w:unhideWhenUsed="1"/>
-    <w:lsdException w:name="Table Grid 6" w:semiHidden="1" w:unhideWhenUsed="1"/>
-    <w:lsdException w:name="Table Grid 7" w:semiHidden="1" w:unhideWhenUsed="1"/>
-    <w:lsdException w:name="Table Grid 8" w:semiHidden="1" w:unhideWhenUsed="1"/>
-    <w:lsdException w:name="Table List 1" w:semiHidden="1" w:unhideWhenUsed="1"/>
-    <w:lsdException w:name="Table List 2" w:semiHidden="1" w:unhideWhenUsed="1"/>
-    <w:lsdException w:name="Table List 3" w:semiHidden="1" w:unhideWhenUsed="1"/>
-    <w:lsdException w:name="Table List 4" w:semiHidden="1" w:unhideWhenUsed="1"/>
-    <w:lsdException w:name="Table List 5" w:semiHidden="1" w:unhideWhenUsed="1"/>
-    <w:lsdException w:name="Table List 6" w:semiHidden="1" w:unhideWhenUsed="1"/>
-    <w:lsdException w:name="Table List 7" w:semiHidden="1" w:unhideWhenUsed="1"/>
-    <w:lsdException w:name="Table List 8" w:semiHidden="1" w:unhideWhenUsed="1"/>
-    <w:lsdException w:name="Table 3D effects 1" w:semiHidden="1" w:unhideWhenUsed="1"/>
-    <w:lsdException w:name="Table 3D effects 2" w:semiHidden="1" w:unhideWhenUsed="1"/>
-    <w:lsdException w:name="Table 3D effects 3" w:semiHidden="1" w:unhideWhenUsed="1"/>
-    <w:lsdException w:name="Table Contemporary" w:semiHidden="1" w:unhideWhenUsed="1"/>
-    <w:lsdException w:name="Table Elegant" w:semiHidden="1" w:unhideWhenUsed="1"/>
-    <w:lsdException w:name="Table Professional" w:semiHidden="1" w:unhideWhenUsed="1"/>
-    <w:lsdException w:name="Table Subtle 1" w:semiHidden="1" w:unhideWhenUsed="1"/>
-    <w:lsdException w:name="Table Subtle 2" w:semiHidden="1" w:unhideWhenUsed="1"/>
-    <w:lsdException w:name="Table Web 1" w:semiHidden="1" w:unhideWhenUsed="1"/>
-    <w:lsdException w:name="Table Web 2" w:semiHidden="1" w:unhideWhenUsed="1"/>
-    <w:lsdException w:name="Table Web 3" w:semiHidden="1" w:unhideWhenUsed="1"/>
-    <w:lsdException w:name="Balloon Text" w:semiHidden="1" w:unhideWhenUsed="1"/>
-    <w:lsdException w:name="Table Grid" w:uiPriority="59"/>
-    <w:lsdException w:name="Table Theme" w:semiHidden="1" w:unhideWhenUsed="1"/>
-    <w:lsdException w:name="Note Level 1" w:semiHidden="1" w:unhideWhenUsed="1"/>
-    <w:lsdException w:name="Note Level 2" w:semiHidden="1" w:unhideWhenUsed="1"/>
-    <w:lsdException w:name="Note Level 3" w:semiHidden="1" w:unhideWhenUsed="1"/>
-    <w:lsdException w:name="Note Level 4" w:semiHidden="1" w:unhideWhenUsed="1"/>
-    <w:lsdException w:name="Note Level 5" w:semiHidden="1" w:unhideWhenUsed="1"/>
-    <w:lsdException w:name="Note Level 6" w:semiHidden="1" w:unhideWhenUsed="1"/>
-    <w:lsdException w:name="Note Level 7" w:semiHidden="1" w:unhideWhenUsed="1"/>
-    <w:lsdException w:name="Note Level 8" w:semiHidden="1" w:unhideWhenUsed="1"/>
-    <w:lsdException w:name="Note Level 9" w:semiHidden="1" w:unhideWhenUsed="1"/>
-    <w:lsdException w:name="Placeholder Text" w:semiHidden="1"/>
-    <w:lsdException w:name="No Spacing" w:uiPriority="1" w:qFormat="1"/>
-    <w:lsdException w:name="Light Shading" w:uiPriority="60"/>
-    <w:lsdException w:name="Light List" w:uiPriority="61"/>
-    <w:lsdException w:name="Light Grid" w:uiPriority="62"/>
-    <w:lsdException w:name="Medium Shading 1" w:uiPriority="63"/>
-    <w:lsdException w:name="Medium Shading 2" w:uiPriority="64"/>
-    <w:lsdException w:name="Medium List 1" w:uiPriority="65"/>
-    <w:lsdException w:name="Medium List 2" w:uiPriority="66"/>
-    <w:lsdException w:name="Medium Grid 1" w:uiPriority="67"/>
-    <w:lsdException w:name="Medium Grid 2" w:uiPriority="68"/>
-    <w:lsdException w:name="Medium Grid 3" w:uiPriority="69"/>
-    <w:lsdException w:name="Dark List" w:uiPriority="70"/>
-    <w:lsdException w:name="Colorful Shading" w:uiPriority="71"/>
-    <w:lsdException w:name="Colorful List" w:uiPriority="72"/>
-    <w:lsdException w:name="Colorful Grid" w:uiPriority="73"/>
-    <w:lsdException w:name="Light Shading Accent 1" w:uiPriority="60"/>
-    <w:lsdException w:name="Light List Accent 1" w:uiPriority="61"/>
-    <w:lsdException w:name="Light Grid Accent 1" w:uiPriority="62"/>
-    <w:lsdException w:name="Medium Shading 1 Accent 1" w:uiPriority="63"/>
-    <w:lsdException w:name="Medium Shading 2 Accent 1" w:uiPriority="64"/>
-    <w:lsdException w:name="Medium List 1 Accent 1" w:uiPriority="65"/>
-    <w:lsdException w:name="Revision" w:semiHidden="1"/>
-    <w:lsdException w:name="List Paragraph" w:uiPriority="34" w:qFormat="1"/>
-    <w:lsdException w:name="Quote" w:uiPriority="29" w:qFormat="1"/>
-    <w:lsdException w:name="Intense Quote" w:uiPriority="30" w:qFormat="1"/>
-    <w:lsdException w:name="Medium List 2 Accent 1" w:uiPriority="66"/>
-    <w:lsdException w:name="Medium Grid 1 Accent 1" w:uiPriority="67"/>
-    <w:lsdException w:name="Medium Grid 2 Accent 1" w:uiPriority="68"/>
-    <w:lsdException w:name="Medium Grid 3 Accent 1" w:uiPriority="69"/>
-    <w:lsdException w:name="Dark List Accent 1" w:uiPriority="70"/>
-    <w:lsdException w:name="Colorful Shading Accent 1" w:uiPriority="71"/>
-    <w:lsdException w:name="Colorful List Accent 1" w:uiPriority="72"/>
-    <w:lsdException w:name="Colorful Grid Accent 1" w:uiPriority="73"/>
-    <w:lsdException w:name="Light Shading Accent 2" w:uiPriority="60"/>
-    <w:lsdException w:name="Light List Accent 2" w:uiPriority="61"/>
-    <w:lsdException w:name="Light Grid Accent 2" w:uiPriority="62"/>
-    <w:lsdException w:name="Medium Shading 1 Accent 2" w:uiPriority="63"/>
-    <w:lsdException w:name="Medium Shading 2 Accent 2" w:uiPriority="64"/>
-    <w:lsdException w:name="Medium List 1 Accent 2" w:uiPriority="65"/>
-    <w:lsdException w:name="Medium List 2 Accent 2" w:uiPriority="66"/>
-    <w:lsdException w:name="Medium Grid 1 Accent 2" w:uiPriority="67"/>
-    <w:lsdException w:name="Medium Grid 2 Accent 2" w:uiPriority="68"/>
-    <w:lsdException w:name="Medium Grid 3 Accent 2" w:uiPriority="69"/>
-    <w:lsdException w:name="Dark List Accent 2" w:uiPriority="70"/>
-    <w:lsdException w:name="Colorful Shading Accent 2" w:uiPriority="71"/>
-    <w:lsdException w:name="Colorful List Accent 2" w:uiPriority="72"/>
-    <w:lsdException w:name="Colorful Grid Accent 2" w:uiPriority="73"/>
-    <w:lsdException w:name="Light Shading Accent 3" w:uiPriority="60"/>
-    <w:lsdException w:name="Light List Accent 3" w:uiPriority="61"/>
-    <w:lsdException w:name="Light Grid Accent 3" w:uiPriority="62"/>
-    <w:lsdException w:name="Medium Shading 1 Accent 3" w:uiPriority="63"/>
-    <w:lsdException w:name="Medium Shading 2 Accent 3" w:uiPriority="64"/>
-    <w:lsdException w:name="Medium List 1 Accent 3" w:uiPriority="65"/>
-    <w:lsdException w:name="Medium List 2 Accent 3" w:uiPriority="66"/>
-    <w:lsdException w:name="Medium Grid 1 Accent 3" w:uiPriority="67"/>
-    <w:lsdException w:name="Medium Grid 2 Accent 3" w:uiPriority="68"/>
-    <w:lsdException w:name="Medium Grid 3 Accent 3" w:uiPriority="69"/>
-    <w:lsdException w:name="Dark List Accent 3" w:uiPriority="70"/>
-    <w:lsdException w:name="Colorful Shading Accent 3" w:uiPriority="71"/>
-    <w:lsdException w:name="Colorful List Accent 3" w:uiPriority="72"/>
-    <w:lsdException w:name="Colorful Grid Accent 3" w:uiPriority="73"/>
-    <w:lsdException w:name="Light Shading Accent 4" w:uiPriority="60"/>
-    <w:lsdException w:name="Light List Accent 4" w:uiPriority="61"/>
-    <w:lsdException w:name="Light Grid Accent 4" w:uiPriority="62"/>
-    <w:lsdException w:name="Medium Shading 1 Accent 4" w:uiPriority="63"/>
-    <w:lsdException w:name="Medium Shading 2 Accent 4" w:uiPriority="64"/>
-    <w:lsdException w:name="Medium List 1 Accent 4" w:uiPriority="65"/>
-    <w:lsdException w:name="Medium List 2 Accent 4" w:uiPriority="66"/>
-    <w:lsdException w:name="Medium Grid 1 Accent 4" w:uiPriority="67"/>
-    <w:lsdException w:name="Medium Grid 2 Accent 4" w:uiPriority="68"/>
-    <w:lsdException w:name="Medium Grid 3 Accent 4" w:uiPriority="69"/>
-    <w:lsdException w:name="Dark List Accent 4" w:uiPriority="70"/>
-    <w:lsdException w:name="Colorful Shading Accent 4" w:uiPriority="71"/>
-    <w:lsdException w:name="Colorful List Accent 4" w:uiPriority="72"/>
-    <w:lsdException w:name="Colorful Grid Accent 4" w:uiPriority="73"/>
-    <w:lsdException w:name="Light Shading Accent 5" w:uiPriority="60"/>
-    <w:lsdException w:name="Light List Accent 5" w:uiPriority="61"/>
-    <w:lsdException w:name="Light Grid Accent 5" w:uiPriority="62"/>
-    <w:lsdException w:name="Medium Shading 1 Accent 5" w:uiPriority="63"/>
-    <w:lsdException w:name="Medium Shading 2 Accent 5" w:uiPriority="64"/>
-    <w:lsdException w:name="Medium List 1 Accent 5" w:uiPriority="65"/>
-    <w:lsdException w:name="Medium List 2 Accent 5" w:uiPriority="66"/>
-    <w:lsdException w:name="Medium Grid 1 Accent 5" w:uiPriority="67"/>
-    <w:lsdException w:name="Medium Grid 2 Accent 5" w:uiPriority="68"/>
-    <w:lsdException w:name="Medium Grid 3 Accent 5" w:uiPriority="69"/>
-    <w:lsdException w:name="Dark List Accent 5" w:uiPriority="70"/>
-    <w:lsdException w:name="Colorful Shading Accent 5" w:uiPriority="71"/>
-    <w:lsdException w:name="Colorful List Accent 5" w:uiPriority="72"/>
-    <w:lsdException w:name="Colorful Grid Accent 5" w:uiPriority="73"/>
-    <w:lsdException w:name="Light Shading Accent 6" w:uiPriority="60"/>
-    <w:lsdException w:name="Light List Accent 6" w:uiPriority="61"/>
-    <w:lsdException w:name="Light Grid Accent 6" w:uiPriority="62"/>
-    <w:lsdException w:name="Medium Shading 1 Accent 6" w:uiPriority="63"/>
-    <w:lsdException w:name="Medium Shading 2 Accent 6" w:uiPriority="64"/>
-    <w:lsdException w:name="Medium List 1 Accent 6" w:uiPriority="65"/>
-    <w:lsdException w:name="Medium List 2 Accent 6" w:uiPriority="66"/>
-    <w:lsdException w:name="Medium Grid 1 Accent 6" w:uiPriority="67"/>
-    <w:lsdException w:name="Medium Grid 2 Accent 6" w:uiPriority="68"/>
-    <w:lsdException w:name="Medium Grid 3 Accent 6" w:uiPriority="69"/>
-    <w:lsdException w:name="Dark List Accent 6" w:uiPriority="70"/>
-    <w:lsdException w:name="Colorful Shading Accent 6" w:uiPriority="71"/>
-    <w:lsdException w:name="Colorful List Accent 6" w:uiPriority="72"/>
-    <w:lsdException w:name="Colorful Grid Accent 6" w:uiPriority="73"/>
-    <w:lsdException w:name="Subtle Emphasis" w:uiPriority="19" w:qFormat="1"/>
-    <w:lsdException w:name="Intense Emphasis" w:uiPriority="21" w:qFormat="1"/>
-    <w:lsdException w:name="Subtle Reference" w:uiPriority="31" w:qFormat="1"/>
-    <w:lsdException w:name="Intense Reference" w:uiPriority="32" w:qFormat="1"/>
-    <w:lsdException w:name="Book Title" w:uiPriority="33" w:qFormat="1"/>
-    <w:lsdException w:name="Bibliography" w:semiHidden="1" w:uiPriority="37" w:unhideWhenUsed="1"/>
-    <w:lsdException w:name="TOC Heading" w:semiHidden="1" w:uiPriority="39" w:unhideWhenUsed="1" w:qFormat="1"/>
-    <w:lsdException w:name="Plain Table 1" w:uiPriority="41"/>
-    <w:lsdException w:name="Plain Table 2" w:uiPriority="42"/>
-    <w:lsdException w:name="Plain Table 3" w:uiPriority="43"/>
-    <w:lsdException w:name="Plain Table 4" w:uiPriority="44"/>
-    <w:lsdException w:name="Plain Table 5" w:uiPriority="45"/>
-    <w:lsdException w:name="Grid Table Light" w:uiPriority="40"/>
-    <w:lsdException w:name="Grid Table 1 Light" w:uiPriority="46"/>
-    <w:lsdException w:name="Grid Table 2" w:uiPriority="47"/>
-    <w:lsdException w:name="Grid Table 3" w:uiPriority="48"/>
-    <w:lsdException w:name="Grid Table 4" w:uiPriority="49"/>
-    <w:lsdException w:name="Grid Table 5 Dark" w:uiPriority="50"/>
-    <w:lsdException w:name="Grid Table 6 Colorful" w:uiPriority="51"/>
-    <w:lsdException w:name="Grid Table 7 Colorful" w:uiPriority="52"/>
-    <w:lsdException w:name="Grid Table 1 Light Accent 1" w:uiPriority="46"/>
-    <w:lsdException w:name="Grid Table 2 Accent 1" w:uiPriority="47"/>
-    <w:lsdException w:name="Grid Table 3 Accent 1" w:uiPriority="48"/>
-    <w:lsdException w:name="Grid Table 4 Accent 1" w:uiPriority="49"/>
-    <w:lsdException w:name="Grid Table 5 Dark Accent 1" w:uiPriority="50"/>
-    <w:lsdException w:name="Grid Table 6 Colorful Accent 1" w:uiPriority="51"/>
-    <w:lsdException w:name="Grid Table 7 Colorful Accent 1" w:uiPriority="52"/>
-    <w:lsdException w:name="Grid Table 1 Light Accent 2" w:uiPriority="46"/>
-    <w:lsdException w:name="Grid Table 2 Accent 2" w:uiPriority="47"/>
-    <w:lsdException w:name="Grid Table 3 Accent 2" w:uiPriority="48"/>
-    <w:lsdException w:name="Grid Table 4 Accent 2" w:uiPriority="49"/>
-    <w:lsdException w:name="Grid Table 5 Dark Accent 2" w:uiPriority="50"/>
-    <w:lsdException w:name="Grid Table 6 Colorful Accent 2" w:uiPriority="51"/>
-    <w:lsdException w:name="Grid Table 7 Colorful Accent 2" w:uiPriority="52"/>
-    <w:lsdException w:name="Grid Table 1 Light Accent 3" w:uiPriority="46"/>
-    <w:lsdException w:name="Grid Table 2 Accent 3" w:uiPriority="47"/>
-    <w:lsdException w:name="Grid Table 3 Accent 3" w:uiPriority="48"/>
-    <w:lsdException w:name="Grid Table 4 Accent 3" w:uiPriority="49"/>
-    <w:lsdException w:name="Grid Table 5 Dark Accent 3" w:uiPriority="50"/>
-    <w:lsdException w:name="Grid Table 6 Colorful Accent 3" w:uiPriority="51"/>
-    <w:lsdException w:name="Grid Table 7 Colorful Accent 3" w:uiPriority="52"/>
-    <w:lsdException w:name="Grid Table 1 Light Accent 4" w:uiPriority="46"/>
-    <w:lsdException w:name="Grid Table 2 Accent 4" w:uiPriority="47"/>
-    <w:lsdException w:name="Grid Table 3 Accent 4" w:uiPriority="48"/>
-    <w:lsdException w:name="Grid Table 4 Accent 4" w:uiPriority="49"/>
-    <w:lsdException w:name="Grid Table 5 Dark Accent 4" w:uiPriority="50"/>
-    <w:lsdException w:name="Grid Table 6 Colorful Accent 4" w:uiPriority="51"/>
-    <w:lsdException w:name="Grid Table 7 Colorful Accent 4" w:uiPriority="52"/>
-    <w:lsdException w:name="Grid Table 1 Light Accent 5" w:uiPriority="46"/>
-    <w:lsdException w:name="Grid Table 2 Accent 5" w:uiPriority="47"/>
-    <w:lsdException w:name="Grid Table 3 Accent 5" w:uiPriority="48"/>
-    <w:lsdException w:name="Grid Table 4 Accent 5" w:uiPriority="49"/>
-    <w:lsdException w:name="Grid Table 5 Dark Accent 5" w:uiPriority="50"/>
-    <w:lsdException w:name="Grid Table 6 Colorful Accent 5" w:uiPriority="51"/>
-    <w:lsdException w:name="Grid Table 7 Colorful Accent 5" w:uiPriority="52"/>
-    <w:lsdException w:name="Grid Table 1 Light Accent 6" w:uiPriority="46"/>
-    <w:lsdException w:name="Grid Table 2 Accent 6" w:uiPriority="47"/>
-    <w:lsdException w:name="Grid Table 3 Accent 6" w:uiPriority="48"/>
-    <w:lsdException w:name="Grid Table 4 Accent 6" w:uiPriority="49"/>
-    <w:lsdException w:name="Grid Table 5 Dark Accent 6" w:uiPriority="50"/>
-    <w:lsdException w:name="Grid Table 6 Colorful Accent 6" w:uiPriority="51"/>
-    <w:lsdException w:name="Grid Table 7 Colorful Accent 6" w:uiPriority="52"/>
-    <w:lsdException w:name="List Table 1 Light" w:uiPriority="46"/>
-    <w:lsdException w:name="List Table 2" w:uiPriority="47"/>
-    <w:lsdException w:name="List Table 3" w:uiPriority="48"/>
-    <w:lsdException w:name="List Table 4" w:uiPriority="49"/>
-    <w:lsdException w:name="List Table 5 Dark" w:uiPriority="50"/>
-    <w:lsdException w:name="List Table 6 Colorful" w:uiPriority="51"/>
-    <w:lsdException w:name="List Table 7 Colorful" w:uiPriority="52"/>
-    <w:lsdException w:name="List Table 1 Light Accent 1" w:uiPriority="46"/>
-    <w:lsdException w:name="List Table 2 Accent 1" w:uiPriority="47"/>
-    <w:lsdException w:name="List Table 3 Accent 1" w:uiPriority="48"/>
-    <w:lsdException w:name="List Table 4 Accent 1" w:uiPriority="49"/>
-    <w:lsdException w:name="List Table 5 Dark Accent 1" w:uiPriority="50"/>
-    <w:lsdException w:name="List Table 6 Colorful Accent 1" w:uiPriority="51"/>
-    <w:lsdException w:name="List Table 7 Colorful Accent 1" w:uiPriority="52"/>
-    <w:lsdException w:name="List Table 1 Light Accent 2" w:uiPriority="46"/>
-    <w:lsdException w:name="List Table 2 Accent 2" w:uiPriority="47"/>
-    <w:lsdException w:name="List Table 3 Accent 2" w:uiPriority="48"/>
-    <w:lsdException w:name="List Table 4 Accent 2" w:uiPriority="49"/>
-    <w:lsdException w:name="List Table 5 Dark Accent 2" w:uiPriority="50"/>
-    <w:lsdException w:name="List Table 6 Colorful Accent 2" w:uiPriority="51"/>
-    <w:lsdException w:name="List Table 7 Colorful Accent 2" w:uiPriority="52"/>
-    <w:lsdException w:name="List Table 1 Light Accent 3" w:uiPriority="46"/>
-    <w:lsdException w:name="List Table 2 Accent 3" w:uiPriority="47"/>
-    <w:lsdException w:name="List Table 3 Accent 3" w:uiPriority="48"/>
-    <w:lsdException w:name="List Table 4 Accent 3" w:uiPriority="49"/>
-    <w:lsdException w:name="List Table 5 Dark Accent 3" w:uiPriority="50"/>
-    <w:lsdException w:name="List Table 6 Colorful Accent 3" w:uiPriority="51"/>
-    <w:lsdException w:name="List Table 7 Colorful Accent 3" w:uiPriority="52"/>
-    <w:lsdException w:name="List Table 1 Light Accent 4" w:uiPriority="46"/>
-    <w:lsdException w:name="List Table 2 Accent 4" w:uiPriority="47"/>
-    <w:lsdException w:name="List Table 3 Accent 4" w:uiPriority="48"/>
-    <w:lsdException w:name="List Table 4 Accent 4" w:uiPriority="49"/>
-    <w:lsdException w:name="List Table 5 Dark Accent 4" w:uiPriority="50"/>
-    <w:lsdException w:name="List Table 6 Colorful Accent 4" w:uiPriority="51"/>
-    <w:lsdException w:name="List Table 7 Colorful Accent 4" w:uiPriority="52"/>
-    <w:lsdException w:name="List Table 1 Light Accent 5" w:uiPriority="46"/>
-    <w:lsdException w:name="List Table 2 Accent 5" w:uiPriority="47"/>
-    <w:lsdException w:name="List Table 3 Accent 5" w:uiPriority="48"/>
-    <w:lsdException w:name="List Table 4 Accent 5" w:uiPriority="49"/>
-    <w:lsdException w:name="List Table 5 Dark Accent 5" w:uiPriority="50"/>
-    <w:lsdException w:name="List Table 6 Colorful Accent 5" w:uiPriority="51"/>
-    <w:lsdException w:name="List Table 7 Colorful Accent 5" w:uiPriority="52"/>
-    <w:lsdException w:name="List Table 1 Light Accent 6" w:uiPriority="46"/>
-    <w:lsdException w:name="List Table 2 Accent 6" w:uiPriority="47"/>
-    <w:lsdException w:name="List Table 3 Accent 6" w:uiPriority="48"/>
-    <w:lsdException w:name="List Table 4 Accent 6" w:uiPriority="49"/>
-    <w:lsdException w:name="List Table 5 Dark Accent 6" w:uiPriority="50"/>
-    <w:lsdException w:name="List Table 6 Colorful Accent 6" w:uiPriority="51"/>
-    <w:lsdException w:name="List Table 7 Colorful Accent 6" w:uiPriority="52"/>
+  <w:latentStyles w:defLockedState="0" w:defUIPriority="99" w:defSemiHidden="1" w:defUnhideWhenUsed="1" w:defQFormat="0" w:count="267">
+    <w:lsdException w:name="Normal" w:semiHidden="0" w:uiPriority="0" w:unhideWhenUsed="0" w:qFormat="1"/>
+    <w:lsdException w:name="heading 1" w:semiHidden="0" w:uiPriority="9" w:unhideWhenUsed="0" w:qFormat="1"/>
+    <w:lsdException w:name="heading 2" w:uiPriority="9" w:qFormat="1"/>
+    <w:lsdException w:name="heading 3" w:uiPriority="9" w:qFormat="1"/>
+    <w:lsdException w:name="heading 4" w:uiPriority="9" w:qFormat="1"/>
+    <w:lsdException w:name="heading 5" w:uiPriority="9" w:qFormat="1"/>
+    <w:lsdException w:name="heading 6" w:uiPriority="9" w:qFormat="1"/>
+    <w:lsdException w:name="heading 7" w:uiPriority="9" w:qFormat="1"/>
+    <w:lsdException w:name="heading 8" w:uiPriority="9" w:qFormat="1"/>
+    <w:lsdException w:name="heading 9" w:uiPriority="9" w:qFormat="1"/>
+    <w:lsdException w:name="toc 1" w:uiPriority="39"/>
+    <w:lsdException w:name="toc 2" w:uiPriority="39"/>
+    <w:lsdException w:name="toc 3" w:uiPriority="39"/>
+    <w:lsdException w:name="toc 4" w:uiPriority="39"/>
+    <w:lsdException w:name="toc 5" w:uiPriority="39"/>
+    <w:lsdException w:name="toc 6" w:uiPriority="39"/>
+    <w:lsdException w:name="toc 7" w:uiPriority="39"/>
+    <w:lsdException w:name="toc 8" w:uiPriority="39"/>
+    <w:lsdException w:name="toc 9" w:uiPriority="39"/>
+    <w:lsdException w:name="caption" w:uiPriority="35" w:qFormat="1"/>
+    <w:lsdException w:name="Title" w:semiHidden="0" w:uiPriority="10" w:unhideWhenUsed="0" w:qFormat="1"/>
+    <w:lsdException w:name="Default Paragraph Font" w:uiPriority="1"/>
+    <w:lsdException w:name="Subtitle" w:semiHidden="0" w:uiPriority="11" w:unhideWhenUsed="0" w:qFormat="1"/>
+    <w:lsdException w:name="Strong" w:semiHidden="0" w:uiPriority="22" w:unhideWhenUsed="0" w:qFormat="1"/>
+    <w:lsdException w:name="Emphasis" w:semiHidden="0" w:uiPriority="20" w:unhideWhenUsed="0" w:qFormat="1"/>
+    <w:lsdException w:name="Table Grid" w:semiHidden="0" w:uiPriority="59" w:unhideWhenUsed="0"/>
+    <w:lsdException w:name="Placeholder Text" w:unhideWhenUsed="0"/>
+    <w:lsdException w:name="No Spacing" w:semiHidden="0" w:uiPriority="1" w:unhideWhenUsed="0" w:qFormat="1"/>
+    <w:lsdException w:name="Light Shading" w:semiHidden="0" w:uiPriority="60" w:unhideWhenUsed="0"/>
+    <w:lsdException w:name="Light List" w:semiHidden="0" w:uiPriority="61" w:unhideWhenUsed="0"/>
+    <w:lsdException w:name="Light Grid" w:semiHidden="0" w:uiPriority="62" w:unhideWhenUsed="0"/>
+    <w:lsdException w:name="Medium Shading 1" w:semiHidden="0" w:uiPriority="63" w:unhideWhenUsed="0"/>
+    <w:lsdException w:name="Medium Shading 2" w:semiHidden="0" w:uiPriority="64" w:unhideWhenUsed="0"/>
+    <w:lsdException w:name="Medium List 1" w:semiHidden="0" w:uiPriority="65" w:unhideWhenUsed="0"/>
+    <w:lsdException w:name="Medium List 2" w:semiHidden="0" w:uiPriority="66" w:unhideWhenUsed="0"/>
+    <w:lsdException w:name="Medium Grid 1" w:semiHidden="0" w:uiPriority="67" w:unhideWhenUsed="0"/>
+    <w:lsdException w:name="Medium Grid 2" w:semiHidden="0" w:uiPriority="68" w:unhideWhenUsed="0"/>
+    <w:lsdException w:name="Medium Grid 3" w:semiHidden="0" w:uiPriority="69" w:unhideWhenUsed="0"/>
+    <w:lsdException w:name="Dark List" w:semiHidden="0" w:uiPriority="70" w:unhideWhenUsed="0"/>
+    <w:lsdException w:name="Colorful Shading" w:semiHidden="0" w:uiPriority="71" w:unhideWhenUsed="0"/>
+    <w:lsdException w:name="Colorful List" w:semiHidden="0" w:uiPriority="72" w:unhideWhenUsed="0"/>
+    <w:lsdException w:name="Colorful Grid" w:semiHidden="0" w:uiPriority="73" w:unhideWhenUsed="0"/>
+    <w:lsdException w:name="Light Shading Accent 1" w:semiHidden="0" w:uiPriority="60" w:unhideWhenUsed="0"/>
+    <w:lsdException w:name="Light List Accent 1" w:semiHidden="0" w:uiPriority="61" w:unhideWhenUsed="0"/>
+    <w:lsdException w:name="Light Grid Accent 1" w:semiHidden="0" w:uiPriority="62" w:unhideWhenUsed="0"/>
+    <w:lsdException w:name="Medium Shading 1 Accent 1" w:semiHidden="0" w:uiPriority="63" w:unhideWhenUsed="0"/>
+    <w:lsdException w:name="Medium Shading 2 Accent 1" w:semiHidden="0" w:uiPriority="64" w:unhideWhenUsed="0"/>
+    <w:lsdException w:name="Medium List 1 Accent 1" w:semiHidden="0" w:uiPriority="65" w:unhideWhenUsed="0"/>
+    <w:lsdException w:name="Revision" w:unhideWhenUsed="0"/>
+    <w:lsdException w:name="List Paragraph" w:semiHidden="0" w:uiPriority="34" w:unhideWhenUsed="0" w:qFormat="1"/>
+    <w:lsdException w:name="Quote" w:semiHidden="0" w:uiPriority="29" w:unhideWhenUsed="0" w:qFormat="1"/>
+    <w:lsdException w:name="Intense Quote" w:semiHidden="0" w:uiPriority="30" w:unhideWhenUsed="0" w:qFormat="1"/>
+    <w:lsdException w:name="Medium List 2 Accent 1" w:semiHidden="0" w:uiPriority="66" w:unhideWhenUsed="0"/>
+    <w:lsdException w:name="Medium Grid 1 Accent 1" w:semiHidden="0" w:uiPriority="67" w:unhideWhenUsed="0"/>
+    <w:lsdException w:name="Medium Grid 2 Accent 1" w:semiHidden="0" w:uiPriority="68" w:unhideWhenUsed="0"/>
+    <w:lsdException w:name="Medium Grid 3 Accent 1" w:semiHidden="0" w:uiPriority="69" w:unhideWhenUsed="0"/>
+    <w:lsdException w:name="Dark List Accent 1" w:semiHidden="0" w:uiPriority="70" w:unhideWhenUsed="0"/>
+    <w:lsdException w:name="Colorful Shading Accent 1" w:semiHidden="0" w:uiPriority="71" w:unhideWhenUsed="0"/>
+    <w:lsdException w:name="Colorful List Accent 1" w:semiHidden="0" w:uiPriority="72" w:unhideWhenUsed="0"/>
+    <w:lsdException w:name="Colorful Grid Accent 1" w:semiHidden="0" w:uiPriority="73" w:unhideWhenUsed="0"/>
+    <w:lsdException w:name="Light Shading Accent 2" w:semiHidden="0" w:uiPriority="60" w:unhideWhenUsed="0"/>
+    <w:lsdException w:name="Light List Accent 2" w:semiHidden="0" w:uiPriority="61" w:unhideWhenUsed="0"/>
+    <w:lsdException w:name="Light Grid Accent 2" w:semiHidden="0" w:uiPriority="62" w:unhideWhenUsed="0"/>
+    <w:lsdException w:name="Medium Shading 1 Accent 2" w:semiHidden="0" w:uiPriority="63" w:unhideWhenUsed="0"/>
+    <w:lsdException w:name="Medium Shading 2 Accent 2" w:semiHidden="0" w:uiPriority="64" w:unhideWhenUsed="0"/>
+    <w:lsdException w:name="Medium List 1 Accent 2" w:semiHidden="0" w:uiPriority="65" w:unhideWhenUsed="0"/>
+    <w:lsdException w:name="Medium List 2 Accent 2" w:semiHidden="0" w:uiPriority="66" w:unhideWhenUsed="0"/>
+    <w:lsdException w:name="Medium Grid 1 Accent 2" w:semiHidden="0" w:uiPriority="67" w:unhideWhenUsed="0"/>
+    <w:lsdException w:name="Medium Grid 2 Accent 2" w:semiHidden="0" w:uiPriority="68" w:unhideWhenUsed="0"/>
+    <w:lsdException w:name="Medium Grid 3 Accent 2" w:semiHidden="0" w:uiPriority="69" w:unhideWhenUsed="0"/>
+    <w:lsdException w:name="Dark List Accent 2" w:semiHidden="0" w:uiPriority="70" w:unhideWhenUsed="0"/>
+    <w:lsdException w:name="Colorful Shading Accent 2" w:semiHidden="0" w:uiPriority="71" w:unhideWhenUsed="0"/>
+    <w:lsdException w:name="Colorful List Accent 2" w:semiHidden="0" w:uiPriority="72" w:unhideWhenUsed="0"/>
+    <w:lsdException w:name="Colorful Grid Accent 2" w:semiHidden="0" w:uiPriority="73" w:unhideWhenUsed="0"/>
+    <w:lsdException w:name="Light Shading Accent 3" w:semiHidden="0" w:uiPriority="60" w:unhideWhenUsed="0"/>
+    <w:lsdException w:name="Light List Accent 3" w:semiHidden="0" w:uiPriority="61" w:unhideWhenUsed="0"/>
+    <w:lsdException w:name="Light Grid Accent 3" w:semiHidden="0" w:uiPriority="62" w:unhideWhenUsed="0"/>
+    <w:lsdException w:name="Medium Shading 1 Accent 3" w:semiHidden="0" w:uiPriority="63" w:unhideWhenUsed="0"/>
+    <w:lsdException w:name="Medium Shading 2 Accent 3" w:semiHidden="0" w:uiPriority="64" w:unhideWhenUsed="0"/>
+    <w:lsdException w:name="Medium List 1 Accent 3" w:semiHidden="0" w:uiPriority="65" w:unhideWhenUsed="0"/>
+    <w:lsdException w:name="Medium List 2 Accent 3" w:semiHidden="0" w:uiPriority="66" w:unhideWhenUsed="0"/>
+    <w:lsdException w:name="Medium Grid 1 Accent 3" w:semiHidden="0" w:uiPriority="67" w:unhideWhenUsed="0"/>
+    <w:lsdException w:name="Medium Grid 2 Accent 3" w:semiHidden="0" w:uiPriority="68" w:unhideWhenUsed="0"/>
+    <w:lsdException w:name="Medium Grid 3 Accent 3" w:semiHidden="0" w:uiPriority="69" w:unhideWhenUsed="0"/>
+    <w:lsdException w:name="Dark List Accent 3" w:semiHidden="0" w:uiPriority="70" w:unhideWhenUsed="0"/>
+    <w:lsdException w:name="Colorful Shading Accent 3" w:semiHidden="0" w:uiPriority="71" w:unhideWhenUsed="0"/>
+    <w:lsdException w:name="Colorful List Accent 3" w:semiHidden="0" w:uiPriority="72" w:unhideWhenUsed="0"/>
+    <w:lsdException w:name="Colorful Grid Accent 3" w:semiHidden="0" w:uiPriority="73" w:unhideWhenUsed="0"/>
+    <w:lsdException w:name="Light Shading Accent 4" w:semiHidden="0" w:uiPriority="60" w:unhideWhenUsed="0"/>
+    <w:lsdException w:name="Light List Accent 4" w:semiHidden="0" w:uiPriority="61" w:unhideWhenUsed="0"/>
+    <w:lsdException w:name="Light Grid Accent 4" w:semiHidden="0" w:uiPriority="62" w:unhideWhenUsed="0"/>
+    <w:lsdException w:name="Medium Shading 1 Accent 4" w:semiHidden="0" w:uiPriority="63" w:unhideWhenUsed="0"/>
+    <w:lsdException w:name="Medium Shading 2 Accent 4" w:semiHidden="0" w:uiPriority="64" w:unhideWhenUsed="0"/>
+    <w:lsdException w:name="Medium List 1 Accent 4" w:semiHidden="0" w:uiPriority="65" w:unhideWhenUsed="0"/>
+    <w:lsdException w:name="Medium List 2 Accent 4" w:semiHidden="0" w:uiPriority="66" w:unhideWhenUsed="0"/>
+    <w:lsdException w:name="Medium Grid 1 Accent 4" w:semiHidden="0" w:uiPriority="67" w:unhideWhenUsed="0"/>
+    <w:lsdException w:name="Medium Grid 2 Accent 4" w:semiHidden="0" w:uiPriority="68" w:unhideWhenUsed="0"/>
+    <w:lsdException w:name="Medium Grid 3 Accent 4" w:semiHidden="0" w:uiPriority="69" w:unhideWhenUsed="0"/>
+    <w:lsdException w:name="Dark List Accent 4" w:semiHidden="0" w:uiPriority="70" w:unhideWhenUsed="0"/>
+    <w:lsdException w:name="Colorful Shading Accent 4" w:semiHidden="0" w:uiPriority="71" w:unhideWhenUsed="0"/>
+    <w:lsdException w:name="Colorful List Accent 4" w:semiHidden="0" w:uiPriority="72" w:unhideWhenUsed="0"/>
+    <w:lsdException w:name="Colorful Grid Accent 4" w:semiHidden="0" w:uiPriority="73" w:unhideWhenUsed="0"/>
+    <w:lsdException w:name="Light Shading Accent 5" w:semiHidden="0" w:uiPriority="60" w:unhideWhenUsed="0"/>
+    <w:lsdException w:name="Light List Accent 5" w:semiHidden="0" w:uiPriority="61" w:unhideWhenUsed="0"/>
+    <w:lsdException w:name="Light Grid Accent 5" w:semiHidden="0" w:uiPriority="62" w:unhideWhenUsed="0"/>
+    <w:lsdException w:name="Medium Shading 1 Accent 5" w:semiHidden="0" w:uiPriority="63" w:unhideWhenUsed="0"/>
+    <w:lsdException w:name="Medium Shading 2 Accent 5" w:semiHidden="0" w:uiPriority="64" w:unhideWhenUsed="0"/>
+    <w:lsdException w:name="Medium List 1 Accent 5" w:semiHidden="0" w:uiPriority="65" w:unhideWhenUsed="0"/>
+    <w:lsdException w:name="Medium List 2 Accent 5" w:semiHidden="0" w:uiPriority="66" w:unhideWhenUsed="0"/>
+    <w:lsdException w:name="Medium Grid 1 Accent 5" w:semiHidden="0" w:uiPriority="67" w:unhideWhenUsed="0"/>
+    <w:lsdException w:name="Medium Grid 2 Accent 5" w:semiHidden="0" w:uiPriority="68" w:unhideWhenUsed="0"/>
+    <w:lsdException w:name="Medium Grid 3 Accent 5" w:semiHidden="0" w:uiPriority="69" w:unhideWhenUsed="0"/>
+    <w:lsdException w:name="Dark List Accent 5" w:semiHidden="0" w:uiPriority="70" w:unhideWhenUsed="0"/>
+    <w:lsdException w:name="Colorful Shading Accent 5" w:semiHidden="0" w:uiPriority="71" w:unhideWhenUsed="0"/>
+    <w:lsdException w:name="Colorful List Accent 5" w:semiHidden="0" w:uiPriority="72" w:unhideWhenUsed="0"/>
+    <w:lsdException w:name="Colorful Grid Accent 5" w:semiHidden="0" w:uiPriority="73" w:unhideWhenUsed="0"/>
+    <w:lsdException w:name="Light Shading Accent 6" w:semiHidden="0" w:uiPriority="60" w:unhideWhenUsed="0"/>
+    <w:lsdException w:name="Light List Accent 6" w:semiHidden="0" w:uiPriority="61" w:unhideWhenUsed="0"/>
+    <w:lsdException w:name="Light Grid Accent 6" w:semiHidden="0" w:uiPriority="62" w:unhideWhenUsed="0"/>
+    <w:lsdException w:name="Medium Shading 1 Accent 6" w:semiHidden="0" w:uiPriority="63" w:unhideWhenUsed="0"/>
+    <w:lsdException w:name="Medium Shading 2 Accent 6" w:semiHidden="0" w:uiPriority="64" w:unhideWhenUsed="0"/>
+    <w:lsdException w:name="Medium List 1 Accent 6" w:semiHidden="0" w:uiPriority="65" w:unhideWhenUsed="0"/>
+    <w:lsdException w:name="Medium List 2 Accent 6" w:semiHidden="0" w:uiPriority="66" w:unhideWhenUsed="0"/>
+    <w:lsdException w:name="Medium Grid 1 Accent 6" w:semiHidden="0" w:uiPriority="67" w:unhideWhenUsed="0"/>
+    <w:lsdException w:name="Medium Grid 2 Accent 6" w:semiHidden="0" w:uiPriority="68" w:unhideWhenUsed="0"/>
+    <w:lsdException w:name="Medium Grid 3 Accent 6" w:semiHidden="0" w:uiPriority="69" w:unhideWhenUsed="0"/>
+    <w:lsdException w:name="Dark List Accent 6" w:semiHidden="0" w:uiPriority="70" w:unhideWhenUsed="0"/>
+    <w:lsdException w:name="Colorful Shading Accent 6" w:semiHidden="0" w:uiPriority="71" w:unhideWhenUsed="0"/>
+    <w:lsdException w:name="Colorful List Accent 6" w:semiHidden="0" w:uiPriority="72" w:unhideWhenUsed="0"/>
+    <w:lsdException w:name="Colorful Grid Accent 6" w:semiHidden="0" w:uiPriority="73" w:unhideWhenUsed="0"/>
+    <w:lsdException w:name="Subtle Emphasis" w:semiHidden="0" w:uiPriority="19" w:unhideWhenUsed="0" w:qFormat="1"/>
+    <w:lsdException w:name="Intense Emphasis" w:semiHidden="0" w:uiPriority="21" w:unhideWhenUsed="0" w:qFormat="1"/>
+    <w:lsdException w:name="Subtle Reference" w:semiHidden="0" w:uiPriority="31" w:unhideWhenUsed="0" w:qFormat="1"/>
+    <w:lsdException w:name="Intense Reference" w:semiHidden="0" w:uiPriority="32" w:unhideWhenUsed="0" w:qFormat="1"/>
+    <w:lsdException w:name="Book Title" w:semiHidden="0" w:uiPriority="33" w:unhideWhenUsed="0" w:qFormat="1"/>
+    <w:lsdException w:name="Bibliography" w:uiPriority="37"/>
+    <w:lsdException w:name="TOC Heading" w:uiPriority="39" w:qFormat="1"/>
   </w:latentStyles>
-  <w:style w:type="paragraph" w:default="1" w:styleId="Normal">
+  <w:style w:type="paragraph" w:default="1" w:styleId="Standard">
     <w:name w:val="Normal"/>
     <w:qFormat/>
     <w:rsid w:val="003C4644"/>
@@ -19783,11 +19576,11 @@
       <w:sz w:val="28"/>
     </w:rPr>
   </w:style>
-  <w:style w:type="paragraph" w:styleId="Heading1">
+  <w:style w:type="paragraph" w:styleId="berschrift1">
     <w:name w:val="heading 1"/>
-    <w:basedOn w:val="Normal"/>
-    <w:next w:val="Normal"/>
-    <w:link w:val="Heading1Char"/>
+    <w:basedOn w:val="Standard"/>
+    <w:next w:val="Standard"/>
+    <w:link w:val="berschrift1Zchn"/>
     <w:uiPriority w:val="9"/>
     <w:qFormat/>
     <w:rsid w:val="00570880"/>
@@ -19809,11 +19602,11 @@
       <w:szCs w:val="28"/>
     </w:rPr>
   </w:style>
-  <w:style w:type="paragraph" w:styleId="Heading2">
+  <w:style w:type="paragraph" w:styleId="berschrift2">
     <w:name w:val="heading 2"/>
-    <w:basedOn w:val="Normal"/>
-    <w:next w:val="Normal"/>
-    <w:link w:val="Heading2Char"/>
+    <w:basedOn w:val="Standard"/>
+    <w:next w:val="Standard"/>
+    <w:link w:val="berschrift2Zchn"/>
     <w:uiPriority w:val="9"/>
     <w:unhideWhenUsed/>
     <w:qFormat/>
@@ -19832,11 +19625,11 @@
       <w:szCs w:val="26"/>
     </w:rPr>
   </w:style>
-  <w:style w:type="paragraph" w:styleId="Heading3">
+  <w:style w:type="paragraph" w:styleId="berschrift3">
     <w:name w:val="heading 3"/>
-    <w:basedOn w:val="Normal"/>
-    <w:next w:val="Normal"/>
-    <w:link w:val="Heading3Char"/>
+    <w:basedOn w:val="Standard"/>
+    <w:next w:val="Standard"/>
+    <w:link w:val="berschrift3Zchn"/>
     <w:uiPriority w:val="9"/>
     <w:semiHidden/>
     <w:unhideWhenUsed/>
@@ -19855,17 +19648,18 @@
       <w:color w:val="4F81BD" w:themeColor="accent1"/>
     </w:rPr>
   </w:style>
-  <w:style w:type="character" w:default="1" w:styleId="DefaultParagraphFont">
+  <w:style w:type="character" w:default="1" w:styleId="Absatz-Standardschriftart">
     <w:name w:val="Default Paragraph Font"/>
     <w:uiPriority w:val="1"/>
     <w:semiHidden/>
     <w:unhideWhenUsed/>
   </w:style>
-  <w:style w:type="table" w:default="1" w:styleId="TableNormal">
+  <w:style w:type="table" w:default="1" w:styleId="NormaleTabelle">
     <w:name w:val="Normal Table"/>
     <w:uiPriority w:val="99"/>
     <w:semiHidden/>
     <w:unhideWhenUsed/>
+    <w:qFormat/>
     <w:tblPr>
       <w:tblInd w:w="0" w:type="dxa"/>
       <w:tblCellMar>
@@ -19876,16 +19670,16 @@
       </w:tblCellMar>
     </w:tblPr>
   </w:style>
-  <w:style w:type="numbering" w:default="1" w:styleId="NoList">
+  <w:style w:type="numbering" w:default="1" w:styleId="KeineListe">
     <w:name w:val="No List"/>
     <w:uiPriority w:val="99"/>
     <w:semiHidden/>
     <w:unhideWhenUsed/>
   </w:style>
-  <w:style w:type="character" w:customStyle="1" w:styleId="Heading1Char">
-    <w:name w:val="Heading 1 Char"/>
-    <w:basedOn w:val="DefaultParagraphFont"/>
-    <w:link w:val="Heading1"/>
+  <w:style w:type="character" w:customStyle="1" w:styleId="berschrift1Zchn">
+    <w:name w:val="Überschrift 1 Zchn"/>
+    <w:basedOn w:val="Absatz-Standardschriftart"/>
+    <w:link w:val="berschrift1"/>
     <w:uiPriority w:val="9"/>
     <w:rsid w:val="00570880"/>
     <w:rPr>
@@ -19897,9 +19691,9 @@
       <w:szCs w:val="28"/>
     </w:rPr>
   </w:style>
-  <w:style w:type="table" w:styleId="TableGrid">
+  <w:style w:type="table" w:styleId="Tabellengitternetz">
     <w:name w:val="Table Grid"/>
-    <w:basedOn w:val="TableNormal"/>
+    <w:basedOn w:val="NormaleTabelle"/>
     <w:uiPriority w:val="59"/>
     <w:rsid w:val="00D4706D"/>
     <w:pPr>
@@ -19923,10 +19717,10 @@
       </w:tblCellMar>
     </w:tblPr>
   </w:style>
-  <w:style w:type="character" w:customStyle="1" w:styleId="Heading2Char">
-    <w:name w:val="Heading 2 Char"/>
-    <w:basedOn w:val="DefaultParagraphFont"/>
-    <w:link w:val="Heading2"/>
+  <w:style w:type="character" w:customStyle="1" w:styleId="berschrift2Zchn">
+    <w:name w:val="Überschrift 2 Zchn"/>
+    <w:basedOn w:val="Absatz-Standardschriftart"/>
+    <w:link w:val="berschrift2"/>
     <w:uiPriority w:val="9"/>
     <w:rsid w:val="003C4644"/>
     <w:rPr>
@@ -19937,10 +19731,10 @@
       <w:szCs w:val="26"/>
     </w:rPr>
   </w:style>
-  <w:style w:type="paragraph" w:styleId="BalloonText">
+  <w:style w:type="paragraph" w:styleId="Sprechblasentext">
     <w:name w:val="Balloon Text"/>
-    <w:basedOn w:val="Normal"/>
-    <w:link w:val="BalloonTextChar"/>
+    <w:basedOn w:val="Standard"/>
+    <w:link w:val="SprechblasentextZchn"/>
     <w:uiPriority w:val="99"/>
     <w:semiHidden/>
     <w:unhideWhenUsed/>
@@ -19954,10 +19748,10 @@
       <w:szCs w:val="16"/>
     </w:rPr>
   </w:style>
-  <w:style w:type="character" w:customStyle="1" w:styleId="BalloonTextChar">
-    <w:name w:val="Balloon Text Char"/>
-    <w:basedOn w:val="DefaultParagraphFont"/>
-    <w:link w:val="BalloonText"/>
+  <w:style w:type="character" w:customStyle="1" w:styleId="SprechblasentextZchn">
+    <w:name w:val="Sprechblasentext Zchn"/>
+    <w:basedOn w:val="Absatz-Standardschriftart"/>
+    <w:link w:val="Sprechblasentext"/>
     <w:uiPriority w:val="99"/>
     <w:semiHidden/>
     <w:rsid w:val="008C7E32"/>
@@ -19969,17 +19763,17 @@
   </w:style>
   <w:style w:type="character" w:customStyle="1" w:styleId="blob-code-inner">
     <w:name w:val="blob-code-inner"/>
-    <w:basedOn w:val="DefaultParagraphFont"/>
+    <w:basedOn w:val="Absatz-Standardschriftart"/>
     <w:rsid w:val="00D464BE"/>
   </w:style>
   <w:style w:type="character" w:customStyle="1" w:styleId="null">
     <w:name w:val="null"/>
-    <w:basedOn w:val="DefaultParagraphFont"/>
+    <w:basedOn w:val="Absatz-Standardschriftart"/>
     <w:rsid w:val="002C539B"/>
   </w:style>
-  <w:style w:type="paragraph" w:styleId="ListParagraph">
+  <w:style w:type="paragraph" w:styleId="Listenabsatz">
     <w:name w:val="List Paragraph"/>
-    <w:basedOn w:val="Normal"/>
+    <w:basedOn w:val="Standard"/>
     <w:uiPriority w:val="34"/>
     <w:qFormat/>
     <w:rsid w:val="002B6220"/>
@@ -19988,10 +19782,10 @@
       <w:contextualSpacing/>
     </w:pPr>
   </w:style>
-  <w:style w:type="character" w:customStyle="1" w:styleId="Heading3Char">
-    <w:name w:val="Heading 3 Char"/>
-    <w:basedOn w:val="DefaultParagraphFont"/>
-    <w:link w:val="Heading3"/>
+  <w:style w:type="character" w:customStyle="1" w:styleId="berschrift3Zchn">
+    <w:name w:val="Überschrift 3 Zchn"/>
+    <w:basedOn w:val="Absatz-Standardschriftart"/>
+    <w:link w:val="berschrift3"/>
     <w:uiPriority w:val="9"/>
     <w:semiHidden/>
     <w:rsid w:val="00466FAC"/>
@@ -20005,12 +19799,12 @@
   </w:style>
   <w:style w:type="character" w:customStyle="1" w:styleId="mw-headline">
     <w:name w:val="mw-headline"/>
-    <w:basedOn w:val="DefaultParagraphFont"/>
+    <w:basedOn w:val="Absatz-Standardschriftart"/>
     <w:rsid w:val="00466FAC"/>
   </w:style>
   <w:style w:type="character" w:styleId="Hyperlink">
     <w:name w:val="Hyperlink"/>
-    <w:basedOn w:val="DefaultParagraphFont"/>
+    <w:basedOn w:val="Absatz-Standardschriftart"/>
     <w:uiPriority w:val="99"/>
     <w:unhideWhenUsed/>
     <w:rsid w:val="00466FAC"/>
@@ -20021,12 +19815,12 @@
   </w:style>
   <w:style w:type="character" w:customStyle="1" w:styleId="toctext">
     <w:name w:val="toctext"/>
-    <w:basedOn w:val="DefaultParagraphFont"/>
+    <w:basedOn w:val="Absatz-Standardschriftart"/>
     <w:rsid w:val="00466FAC"/>
   </w:style>
   <w:style w:type="character" w:customStyle="1" w:styleId="tocnumber">
     <w:name w:val="tocnumber"/>
-    <w:basedOn w:val="DefaultParagraphFont"/>
+    <w:basedOn w:val="Absatz-Standardschriftart"/>
     <w:rsid w:val="00466FAC"/>
   </w:style>
 </w:styles>
@@ -20338,7 +20132,7 @@
 </file>
 
 <file path=customXml/itemProps1.xml><?xml version="1.0" encoding="utf-8"?>
-<ds:datastoreItem xmlns:ds="http://schemas.openxmlformats.org/officeDocument/2006/customXml" ds:itemID="{9EA6D97D-8E62-4A41-B1B2-F3588859B632}">
+<ds:datastoreItem xmlns:ds="http://schemas.openxmlformats.org/officeDocument/2006/customXml" ds:itemID="{F789C343-5AC3-4A9E-A354-114B55946B1A}">
   <ds:schemaRefs>
     <ds:schemaRef ds:uri="http://schemas.openxmlformats.org/officeDocument/2006/bibliography"/>
   </ds:schemaRefs>

</xml_diff>